<commit_message>
add pkt et procédure d'intallation hsrp
</commit_message>
<xml_diff>
--- a/Procédure d'installation.docx
+++ b/Procédure d'installation.docx
@@ -483,25 +483,46 @@
     <w:p>
       <w:pPr>
         <w:pStyle w:val="Commandes"/>
-      </w:pPr>
-      <w:r>
+        <w:rPr>
+          <w:lang w:val="en-US"/>
+        </w:rPr>
+      </w:pPr>
+      <w:r>
+        <w:rPr>
+          <w:lang w:val="en-US"/>
+        </w:rPr>
         <w:t xml:space="preserve">RAgence1#show </w:t>
       </w:r>
       <w:proofErr w:type="spellStart"/>
       <w:r>
+        <w:rPr>
+          <w:lang w:val="en-US"/>
+        </w:rPr>
         <w:t>ip</w:t>
       </w:r>
       <w:proofErr w:type="spellEnd"/>
       <w:r>
+        <w:rPr>
+          <w:lang w:val="en-US"/>
+        </w:rPr>
         <w:t xml:space="preserve"> </w:t>
       </w:r>
       <w:proofErr w:type="spellStart"/>
       <w:r>
+        <w:rPr>
+          <w:lang w:val="en-US"/>
+        </w:rPr>
         <w:t>ssh</w:t>
       </w:r>
       <w:proofErr w:type="spellEnd"/>
     </w:p>
-    <w:p/>
+    <w:p>
+      <w:pPr>
+        <w:rPr>
+          <w:lang w:val="en-US"/>
+        </w:rPr>
+      </w:pPr>
+    </w:p>
     <w:p>
       <w:pPr>
         <w:pStyle w:val="Titre1"/>
@@ -918,13 +939,7 @@
         <w:rPr>
           <w:lang w:val="en-US"/>
         </w:rPr>
-        <w:t>(config</w:t>
-      </w:r>
-      <w:r>
-        <w:rPr>
-          <w:lang w:val="en-US"/>
-        </w:rPr>
-        <w:t>-</w:t>
+        <w:t>(config-</w:t>
       </w:r>
       <w:proofErr w:type="spellStart"/>
       <w:proofErr w:type="gramStart"/>
@@ -992,20 +1007,1041 @@
         <w:rPr>
           <w:lang w:val="en-US"/>
         </w:rPr>
+        <w:t xml:space="preserve"> 20</w:t>
+      </w:r>
+    </w:p>
+    <w:p>
+      <w:pPr>
+        <w:pStyle w:val="Commandes"/>
+        <w:rPr>
+          <w:lang w:val="en-US"/>
+        </w:rPr>
+      </w:pPr>
+      <w:r>
+        <w:rPr>
+          <w:lang w:val="en-US"/>
+        </w:rPr>
+        <w:t>Switch</w:t>
+      </w:r>
+      <w:r>
+        <w:rPr>
+          <w:lang w:val="en-US"/>
+        </w:rPr>
+        <w:t>(config-</w:t>
+      </w:r>
+      <w:proofErr w:type="spellStart"/>
+      <w:proofErr w:type="gramStart"/>
+      <w:r>
+        <w:rPr>
+          <w:lang w:val="en-US"/>
+        </w:rPr>
+        <w:t>vlan</w:t>
+      </w:r>
+      <w:proofErr w:type="spellEnd"/>
+      <w:r>
+        <w:rPr>
+          <w:lang w:val="en-US"/>
+        </w:rPr>
+        <w:t>)</w:t>
+      </w:r>
+      <w:r>
+        <w:rPr>
+          <w:lang w:val="en-US"/>
+        </w:rPr>
+        <w:t>#</w:t>
+      </w:r>
+      <w:proofErr w:type="gramEnd"/>
+      <w:r>
+        <w:rPr>
+          <w:lang w:val="en-US"/>
+        </w:rPr>
+        <w:t>ex</w:t>
+      </w:r>
+    </w:p>
+    <w:p>
+      <w:pPr>
+        <w:pStyle w:val="Commandes"/>
+        <w:rPr>
+          <w:lang w:val="en-US"/>
+        </w:rPr>
+      </w:pPr>
+      <w:r>
+        <w:rPr>
+          <w:lang w:val="en-US"/>
+        </w:rPr>
+        <w:t>Switch</w:t>
+      </w:r>
+      <w:r>
+        <w:rPr>
+          <w:lang w:val="en-US"/>
+        </w:rPr>
+        <w:t>(config)</w:t>
+      </w:r>
+      <w:r>
+        <w:rPr>
+          <w:lang w:val="en-US"/>
+        </w:rPr>
+        <w:t>#</w:t>
+      </w:r>
+      <w:r>
+        <w:rPr>
+          <w:lang w:val="en-US"/>
+        </w:rPr>
+        <w:t xml:space="preserve">int </w:t>
+      </w:r>
+      <w:proofErr w:type="spellStart"/>
+      <w:r>
+        <w:rPr>
+          <w:lang w:val="en-US"/>
+        </w:rPr>
+        <w:t>vlan</w:t>
+      </w:r>
+      <w:proofErr w:type="spellEnd"/>
+      <w:r>
+        <w:rPr>
+          <w:lang w:val="en-US"/>
+        </w:rPr>
+        <w:t xml:space="preserve"> 10</w:t>
+      </w:r>
+    </w:p>
+    <w:p>
+      <w:pPr>
+        <w:pStyle w:val="Commandes"/>
+        <w:rPr>
+          <w:lang w:val="en-US"/>
+        </w:rPr>
+      </w:pPr>
+      <w:r>
+        <w:rPr>
+          <w:lang w:val="en-US"/>
+        </w:rPr>
+        <w:t>Switch</w:t>
+      </w:r>
+      <w:r>
+        <w:rPr>
+          <w:lang w:val="en-US"/>
+        </w:rPr>
+        <w:t>(config-</w:t>
+      </w:r>
+      <w:proofErr w:type="gramStart"/>
+      <w:r>
+        <w:rPr>
+          <w:lang w:val="en-US"/>
+        </w:rPr>
+        <w:t>if)</w:t>
+      </w:r>
+      <w:r>
+        <w:rPr>
+          <w:lang w:val="en-US"/>
+        </w:rPr>
+        <w:t>#</w:t>
+      </w:r>
+      <w:proofErr w:type="spellStart"/>
+      <w:proofErr w:type="gramEnd"/>
+      <w:r>
+        <w:rPr>
+          <w:lang w:val="en-US"/>
+        </w:rPr>
+        <w:t>ip</w:t>
+      </w:r>
+      <w:proofErr w:type="spellEnd"/>
+      <w:r>
+        <w:rPr>
+          <w:lang w:val="en-US"/>
+        </w:rPr>
+        <w:t xml:space="preserve"> add 10.0.0.254</w:t>
+      </w:r>
+      <w:r>
+        <w:rPr>
+          <w:lang w:val="en-US"/>
+        </w:rPr>
+        <w:t xml:space="preserve"> 255.0.0.0</w:t>
+      </w:r>
+    </w:p>
+    <w:p>
+      <w:pPr>
+        <w:pStyle w:val="Commandes"/>
+        <w:rPr>
+          <w:lang w:val="en-US"/>
+        </w:rPr>
+      </w:pPr>
+      <w:r>
+        <w:rPr>
+          <w:lang w:val="en-US"/>
+        </w:rPr>
+        <w:t>Switch</w:t>
+      </w:r>
+      <w:r>
+        <w:rPr>
+          <w:lang w:val="en-US"/>
+        </w:rPr>
+        <w:t>(config-</w:t>
+      </w:r>
+      <w:proofErr w:type="gramStart"/>
+      <w:r>
+        <w:rPr>
+          <w:lang w:val="en-US"/>
+        </w:rPr>
+        <w:t>if)</w:t>
+      </w:r>
+      <w:r>
+        <w:rPr>
+          <w:lang w:val="en-US"/>
+        </w:rPr>
+        <w:t>#</w:t>
+      </w:r>
+      <w:proofErr w:type="gramEnd"/>
+      <w:r>
+        <w:rPr>
+          <w:lang w:val="en-US"/>
+        </w:rPr>
+        <w:t>ex</w:t>
+      </w:r>
+    </w:p>
+    <w:p>
+      <w:pPr>
+        <w:pStyle w:val="Commandes"/>
+        <w:rPr>
+          <w:lang w:val="en-US"/>
+        </w:rPr>
+      </w:pPr>
+      <w:r>
+        <w:rPr>
+          <w:lang w:val="en-US"/>
+        </w:rPr>
+        <w:t>Switch</w:t>
+      </w:r>
+      <w:r>
+        <w:rPr>
+          <w:lang w:val="en-US"/>
+        </w:rPr>
+        <w:t>(config)</w:t>
+      </w:r>
+      <w:r>
+        <w:rPr>
+          <w:lang w:val="en-US"/>
+        </w:rPr>
+        <w:t>#</w:t>
+      </w:r>
+      <w:r>
+        <w:rPr>
+          <w:lang w:val="en-US"/>
+        </w:rPr>
+        <w:t xml:space="preserve">int </w:t>
+      </w:r>
+      <w:proofErr w:type="spellStart"/>
+      <w:r>
+        <w:rPr>
+          <w:lang w:val="en-US"/>
+        </w:rPr>
+        <w:t>vlan</w:t>
+      </w:r>
+      <w:proofErr w:type="spellEnd"/>
+      <w:r>
+        <w:rPr>
+          <w:lang w:val="en-US"/>
+        </w:rPr>
+        <w:t xml:space="preserve"> 20</w:t>
+      </w:r>
+    </w:p>
+    <w:p>
+      <w:pPr>
+        <w:pStyle w:val="Commandes"/>
+        <w:rPr>
+          <w:lang w:val="en-US"/>
+        </w:rPr>
+      </w:pPr>
+      <w:r>
+        <w:rPr>
+          <w:lang w:val="en-US"/>
+        </w:rPr>
+        <w:t>Switch</w:t>
+      </w:r>
+      <w:r>
+        <w:rPr>
+          <w:lang w:val="en-US"/>
+        </w:rPr>
+        <w:t>(config-</w:t>
+      </w:r>
+      <w:proofErr w:type="gramStart"/>
+      <w:r>
+        <w:rPr>
+          <w:lang w:val="en-US"/>
+        </w:rPr>
+        <w:t>if)</w:t>
+      </w:r>
+      <w:r>
+        <w:rPr>
+          <w:lang w:val="en-US"/>
+        </w:rPr>
+        <w:t>#</w:t>
+      </w:r>
+      <w:proofErr w:type="spellStart"/>
+      <w:proofErr w:type="gramEnd"/>
+      <w:r>
+        <w:rPr>
+          <w:lang w:val="en-US"/>
+        </w:rPr>
+        <w:t>ip</w:t>
+      </w:r>
+      <w:proofErr w:type="spellEnd"/>
+      <w:r>
+        <w:rPr>
+          <w:lang w:val="en-US"/>
+        </w:rPr>
+        <w:t xml:space="preserve"> add 10.0.0.254</w:t>
+      </w:r>
+    </w:p>
+    <w:p>
+      <w:pPr>
+        <w:pStyle w:val="Commandes"/>
+        <w:rPr>
+          <w:lang w:val="en-US"/>
+        </w:rPr>
+      </w:pPr>
+      <w:r>
+        <w:rPr>
+          <w:lang w:val="en-US"/>
+        </w:rPr>
+        <w:t>Switch</w:t>
+      </w:r>
+      <w:r>
+        <w:rPr>
+          <w:lang w:val="en-US"/>
+        </w:rPr>
+        <w:t>(config-</w:t>
+      </w:r>
+      <w:proofErr w:type="gramStart"/>
+      <w:r>
+        <w:rPr>
+          <w:lang w:val="en-US"/>
+        </w:rPr>
+        <w:t>if)</w:t>
+      </w:r>
+      <w:r>
+        <w:rPr>
+          <w:lang w:val="en-US"/>
+        </w:rPr>
+        <w:t>#</w:t>
+      </w:r>
+      <w:proofErr w:type="gramEnd"/>
+      <w:r>
+        <w:rPr>
+          <w:lang w:val="en-US"/>
+        </w:rPr>
+        <w:t>ex</w:t>
+      </w:r>
+    </w:p>
+    <w:p>
+      <w:pPr>
+        <w:pStyle w:val="Commandes"/>
+        <w:rPr>
+          <w:lang w:val="en-US"/>
+        </w:rPr>
+      </w:pPr>
+      <w:r>
+        <w:rPr>
+          <w:lang w:val="en-US"/>
+        </w:rPr>
+        <w:t>Switch</w:t>
+      </w:r>
+      <w:r>
+        <w:rPr>
+          <w:lang w:val="en-US"/>
+        </w:rPr>
+        <w:t>(config)</w:t>
+      </w:r>
+      <w:r>
+        <w:rPr>
+          <w:lang w:val="en-US"/>
+        </w:rPr>
+        <w:t>#</w:t>
+      </w:r>
+      <w:r>
+        <w:rPr>
+          <w:lang w:val="en-US"/>
+        </w:rPr>
+        <w:t>int fa0/1</w:t>
+      </w:r>
+    </w:p>
+    <w:p>
+      <w:pPr>
+        <w:pStyle w:val="Commandes"/>
+        <w:rPr>
+          <w:lang w:val="en-US"/>
+        </w:rPr>
+      </w:pPr>
+      <w:r>
+        <w:rPr>
+          <w:lang w:val="en-US"/>
+        </w:rPr>
+        <w:t>Switch</w:t>
+      </w:r>
+      <w:r>
+        <w:rPr>
+          <w:lang w:val="en-US"/>
+        </w:rPr>
+        <w:t>(config-</w:t>
+      </w:r>
+      <w:proofErr w:type="gramStart"/>
+      <w:r>
+        <w:rPr>
+          <w:lang w:val="en-US"/>
+        </w:rPr>
+        <w:t>if)</w:t>
+      </w:r>
+      <w:r>
+        <w:rPr>
+          <w:lang w:val="en-US"/>
+        </w:rPr>
+        <w:t>#</w:t>
+      </w:r>
+      <w:proofErr w:type="gramEnd"/>
+      <w:r>
+        <w:rPr>
+          <w:lang w:val="en-US"/>
+        </w:rPr>
+        <w:t xml:space="preserve">switchport access </w:t>
+      </w:r>
+      <w:proofErr w:type="spellStart"/>
+      <w:r>
+        <w:rPr>
+          <w:lang w:val="en-US"/>
+        </w:rPr>
+        <w:t>vlan</w:t>
+      </w:r>
+      <w:proofErr w:type="spellEnd"/>
+      <w:r>
+        <w:rPr>
+          <w:lang w:val="en-US"/>
+        </w:rPr>
+        <w:t xml:space="preserve"> 10</w:t>
+      </w:r>
+    </w:p>
+    <w:p>
+      <w:pPr>
+        <w:pStyle w:val="Commandes"/>
+        <w:rPr>
+          <w:lang w:val="en-US"/>
+        </w:rPr>
+      </w:pPr>
+      <w:r>
+        <w:rPr>
+          <w:lang w:val="en-US"/>
+        </w:rPr>
+        <w:t>Switch</w:t>
+      </w:r>
+      <w:r>
+        <w:rPr>
+          <w:lang w:val="en-US"/>
+        </w:rPr>
+        <w:t>(config-</w:t>
+      </w:r>
+      <w:proofErr w:type="gramStart"/>
+      <w:r>
+        <w:rPr>
+          <w:lang w:val="en-US"/>
+        </w:rPr>
+        <w:t>if)</w:t>
+      </w:r>
+      <w:r>
+        <w:rPr>
+          <w:lang w:val="en-US"/>
+        </w:rPr>
+        <w:t>#</w:t>
+      </w:r>
+      <w:proofErr w:type="gramEnd"/>
+      <w:r>
+        <w:rPr>
+          <w:lang w:val="en-US"/>
+        </w:rPr>
+        <w:t>ex</w:t>
+      </w:r>
+    </w:p>
+    <w:p>
+      <w:pPr>
+        <w:pStyle w:val="Commandes"/>
+        <w:rPr>
+          <w:lang w:val="en-US"/>
+        </w:rPr>
+      </w:pPr>
+      <w:r>
+        <w:rPr>
+          <w:lang w:val="en-US"/>
+        </w:rPr>
+        <w:t>Switch</w:t>
+      </w:r>
+      <w:r>
+        <w:rPr>
+          <w:lang w:val="en-US"/>
+        </w:rPr>
+        <w:t>(config)</w:t>
+      </w:r>
+      <w:r>
+        <w:rPr>
+          <w:lang w:val="en-US"/>
+        </w:rPr>
+        <w:t>#</w:t>
+      </w:r>
+      <w:r>
+        <w:rPr>
+          <w:lang w:val="en-US"/>
+        </w:rPr>
+        <w:t>int fa0/2</w:t>
+      </w:r>
+    </w:p>
+    <w:p>
+      <w:pPr>
+        <w:pStyle w:val="Commandes"/>
+        <w:rPr>
+          <w:lang w:val="en-US"/>
+        </w:rPr>
+      </w:pPr>
+      <w:r>
+        <w:rPr>
+          <w:lang w:val="en-US"/>
+        </w:rPr>
+        <w:t>Switch</w:t>
+      </w:r>
+      <w:r>
+        <w:rPr>
+          <w:lang w:val="en-US"/>
+        </w:rPr>
+        <w:t>(config-</w:t>
+      </w:r>
+      <w:proofErr w:type="gramStart"/>
+      <w:r>
+        <w:rPr>
+          <w:lang w:val="en-US"/>
+        </w:rPr>
+        <w:t>if)</w:t>
+      </w:r>
+      <w:r>
+        <w:rPr>
+          <w:lang w:val="en-US"/>
+        </w:rPr>
+        <w:t>#</w:t>
+      </w:r>
+      <w:proofErr w:type="gramEnd"/>
+      <w:r>
+        <w:rPr>
+          <w:lang w:val="en-US"/>
+        </w:rPr>
+        <w:t xml:space="preserve">switchport access </w:t>
+      </w:r>
+      <w:proofErr w:type="spellStart"/>
+      <w:r>
+        <w:rPr>
+          <w:lang w:val="en-US"/>
+        </w:rPr>
+        <w:t>vlan</w:t>
+      </w:r>
+      <w:proofErr w:type="spellEnd"/>
+      <w:r>
+        <w:rPr>
+          <w:lang w:val="en-US"/>
+        </w:rPr>
+        <w:t xml:space="preserve"> 20</w:t>
+      </w:r>
+    </w:p>
+    <w:p>
+      <w:pPr>
+        <w:pStyle w:val="Commandes"/>
+        <w:rPr>
+          <w:lang w:val="en-US"/>
+        </w:rPr>
+      </w:pPr>
+      <w:r>
+        <w:rPr>
+          <w:lang w:val="en-US"/>
+        </w:rPr>
+        <w:t>Switch</w:t>
+      </w:r>
+      <w:r>
+        <w:rPr>
+          <w:lang w:val="en-US"/>
+        </w:rPr>
+        <w:t>(config-</w:t>
+      </w:r>
+      <w:proofErr w:type="gramStart"/>
+      <w:r>
+        <w:rPr>
+          <w:lang w:val="en-US"/>
+        </w:rPr>
+        <w:t>if)</w:t>
+      </w:r>
+      <w:r>
+        <w:rPr>
+          <w:lang w:val="en-US"/>
+        </w:rPr>
+        <w:t>#</w:t>
+      </w:r>
+      <w:proofErr w:type="gramEnd"/>
+      <w:r>
+        <w:rPr>
+          <w:lang w:val="en-US"/>
+        </w:rPr>
+        <w:t>ex</w:t>
+      </w:r>
+    </w:p>
+    <w:p>
+      <w:pPr>
+        <w:pStyle w:val="Commandes"/>
+        <w:rPr>
+          <w:lang w:val="en-US"/>
+        </w:rPr>
+      </w:pPr>
+      <w:r>
+        <w:rPr>
+          <w:lang w:val="en-US"/>
+        </w:rPr>
+        <w:t>Switch</w:t>
+      </w:r>
+      <w:r>
+        <w:rPr>
+          <w:lang w:val="en-US"/>
+        </w:rPr>
+        <w:t>(config)</w:t>
+      </w:r>
+      <w:r>
+        <w:rPr>
+          <w:lang w:val="en-US"/>
+        </w:rPr>
+        <w:t>#</w:t>
+      </w:r>
+      <w:proofErr w:type="spellStart"/>
+      <w:r>
+        <w:rPr>
+          <w:lang w:val="en-US"/>
+        </w:rPr>
+        <w:t>ip</w:t>
+      </w:r>
+      <w:proofErr w:type="spellEnd"/>
+      <w:r>
+        <w:rPr>
+          <w:lang w:val="en-US"/>
+        </w:rPr>
+        <w:t xml:space="preserve"> routing</w:t>
+      </w:r>
+    </w:p>
+    <w:p>
+      <w:pPr>
+        <w:pStyle w:val="Commandes"/>
+        <w:rPr>
+          <w:lang w:val="en-US"/>
+        </w:rPr>
+      </w:pPr>
+      <w:r>
+        <w:rPr>
+          <w:lang w:val="en-US"/>
+        </w:rPr>
+        <w:t>Switch</w:t>
+      </w:r>
+      <w:r>
+        <w:rPr>
+          <w:lang w:val="en-US"/>
+        </w:rPr>
+        <w:t>(config)</w:t>
+      </w:r>
+      <w:r>
+        <w:rPr>
+          <w:lang w:val="en-US"/>
+        </w:rPr>
+        <w:t>#</w:t>
+      </w:r>
+      <w:r>
+        <w:rPr>
+          <w:lang w:val="en-US"/>
+        </w:rPr>
         <w:t xml:space="preserve"> </w:t>
       </w:r>
       <w:r>
         <w:rPr>
           <w:lang w:val="en-US"/>
         </w:rPr>
+        <w:t>a</w:t>
+      </w:r>
+      <w:r>
+        <w:rPr>
+          <w:lang w:val="en-US"/>
+        </w:rPr>
+        <w:t>ccess-list 1 deny 11.0.0.1 0.0.0.0</w:t>
+      </w:r>
+    </w:p>
+    <w:p>
+      <w:pPr>
+        <w:pStyle w:val="Commandes"/>
+        <w:rPr>
+          <w:lang w:val="en-US"/>
+        </w:rPr>
+      </w:pPr>
+      <w:r>
+        <w:rPr>
+          <w:lang w:val="en-US"/>
+        </w:rPr>
+        <w:t>Switch</w:t>
+      </w:r>
+      <w:r>
+        <w:rPr>
+          <w:lang w:val="en-US"/>
+        </w:rPr>
+        <w:t>(config)</w:t>
+      </w:r>
+      <w:r>
+        <w:rPr>
+          <w:lang w:val="en-US"/>
+        </w:rPr>
+        <w:t>#</w:t>
+      </w:r>
+      <w:r>
+        <w:rPr>
+          <w:lang w:val="en-US"/>
+        </w:rPr>
+        <w:t>a</w:t>
+      </w:r>
+      <w:r>
+        <w:rPr>
+          <w:lang w:val="en-US"/>
+        </w:rPr>
+        <w:t>ccess-list 1 permit any</w:t>
+      </w:r>
+    </w:p>
+    <w:p>
+      <w:pPr>
+        <w:pStyle w:val="Commandes"/>
+        <w:rPr>
+          <w:lang w:val="en-US"/>
+        </w:rPr>
+      </w:pPr>
+      <w:r>
+        <w:rPr>
+          <w:lang w:val="en-US"/>
+        </w:rPr>
+        <w:t>Switch</w:t>
+      </w:r>
+      <w:r>
+        <w:rPr>
+          <w:lang w:val="en-US"/>
+        </w:rPr>
+        <w:t>(config)</w:t>
+      </w:r>
+      <w:r>
+        <w:rPr>
+          <w:lang w:val="en-US"/>
+        </w:rPr>
+        <w:t>#</w:t>
+      </w:r>
+      <w:r>
+        <w:rPr>
+          <w:lang w:val="en-US"/>
+        </w:rPr>
+        <w:t xml:space="preserve">int </w:t>
+      </w:r>
+      <w:proofErr w:type="spellStart"/>
+      <w:r>
+        <w:rPr>
+          <w:lang w:val="en-US"/>
+        </w:rPr>
+        <w:t>vlan</w:t>
+      </w:r>
+      <w:proofErr w:type="spellEnd"/>
+      <w:r>
+        <w:rPr>
+          <w:lang w:val="en-US"/>
+        </w:rPr>
+        <w:t xml:space="preserve"> 10</w:t>
+      </w:r>
+    </w:p>
+    <w:p>
+      <w:pPr>
+        <w:pStyle w:val="Commandes"/>
+        <w:rPr>
+          <w:lang w:val="en-US"/>
+        </w:rPr>
+      </w:pPr>
+      <w:r>
+        <w:rPr>
+          <w:lang w:val="en-US"/>
+        </w:rPr>
+        <w:t>Switch</w:t>
+      </w:r>
+      <w:r>
+        <w:rPr>
+          <w:lang w:val="en-US"/>
+        </w:rPr>
+        <w:t>(config-</w:t>
+      </w:r>
+      <w:proofErr w:type="gramStart"/>
+      <w:r>
+        <w:rPr>
+          <w:lang w:val="en-US"/>
+        </w:rPr>
+        <w:t>if)</w:t>
+      </w:r>
+      <w:r>
+        <w:rPr>
+          <w:lang w:val="en-US"/>
+        </w:rPr>
+        <w:t>#</w:t>
+      </w:r>
+      <w:proofErr w:type="gramEnd"/>
+      <w:r>
+        <w:rPr>
+          <w:lang w:val="en-US"/>
+        </w:rPr>
+        <w:t xml:space="preserve"> </w:t>
+      </w:r>
+      <w:proofErr w:type="spellStart"/>
+      <w:r>
+        <w:rPr>
+          <w:lang w:val="en-US"/>
+        </w:rPr>
+        <w:t>i</w:t>
+      </w:r>
+      <w:r>
+        <w:rPr>
+          <w:lang w:val="en-US"/>
+        </w:rPr>
+        <w:t>p</w:t>
+      </w:r>
+      <w:proofErr w:type="spellEnd"/>
+      <w:r>
+        <w:rPr>
+          <w:lang w:val="en-US"/>
+        </w:rPr>
+        <w:t xml:space="preserve"> access-group 1 out</w:t>
+      </w:r>
+    </w:p>
+    <w:p>
+      <w:pPr>
+        <w:pStyle w:val="Commandes"/>
+        <w:rPr>
+          <w:lang w:val="en-US"/>
+        </w:rPr>
+      </w:pPr>
+      <w:r>
+        <w:rPr>
+          <w:lang w:val="en-US"/>
+        </w:rPr>
+        <w:t>Switch</w:t>
+      </w:r>
+      <w:r>
+        <w:rPr>
+          <w:lang w:val="en-US"/>
+        </w:rPr>
+        <w:t>(config-</w:t>
+      </w:r>
+      <w:proofErr w:type="gramStart"/>
+      <w:r>
+        <w:rPr>
+          <w:lang w:val="en-US"/>
+        </w:rPr>
+        <w:t>if)</w:t>
+      </w:r>
+      <w:r>
+        <w:rPr>
+          <w:lang w:val="en-US"/>
+        </w:rPr>
+        <w:t>#</w:t>
+      </w:r>
+      <w:proofErr w:type="gramEnd"/>
+      <w:r>
+        <w:rPr>
+          <w:lang w:val="en-US"/>
+        </w:rPr>
+        <w:t xml:space="preserve"> </w:t>
+      </w:r>
+      <w:proofErr w:type="spellStart"/>
+      <w:r>
+        <w:rPr>
+          <w:lang w:val="en-US"/>
+        </w:rPr>
+        <w:t>i</w:t>
+      </w:r>
+      <w:r>
+        <w:rPr>
+          <w:lang w:val="en-US"/>
+        </w:rPr>
+        <w:t>p</w:t>
+      </w:r>
+      <w:proofErr w:type="spellEnd"/>
+      <w:r>
+        <w:rPr>
+          <w:lang w:val="en-US"/>
+        </w:rPr>
+        <w:t xml:space="preserve"> access-group 1 </w:t>
+      </w:r>
+      <w:r>
+        <w:rPr>
+          <w:lang w:val="en-US"/>
+        </w:rPr>
+        <w:t>in</w:t>
+      </w:r>
+    </w:p>
+    <w:p>
+      <w:pPr>
+        <w:pStyle w:val="Commandes"/>
+        <w:rPr>
+          <w:lang w:val="en-US"/>
+        </w:rPr>
+      </w:pPr>
+      <w:r>
+        <w:rPr>
+          <w:lang w:val="en-US"/>
+        </w:rPr>
+        <w:t>Switch</w:t>
+      </w:r>
+      <w:r>
+        <w:rPr>
+          <w:lang w:val="en-US"/>
+        </w:rPr>
+        <w:t>(config-if)</w:t>
+      </w:r>
+      <w:r>
+        <w:rPr>
+          <w:lang w:val="en-US"/>
+        </w:rPr>
+        <w:t>#</w:t>
+      </w:r>
+      <w:r>
+        <w:rPr>
+          <w:lang w:val="en-US"/>
+        </w:rPr>
+        <w:t>ex</w:t>
+      </w:r>
+    </w:p>
+    <w:p>
+      <w:pPr>
+        <w:rPr>
+          <w:lang w:val="en-US"/>
+        </w:rPr>
+      </w:pPr>
+    </w:p>
+    <w:p>
+      <w:pPr>
+        <w:pStyle w:val="Titre1"/>
+        <w:rPr>
+          <w:lang w:val="en-US"/>
+        </w:rPr>
+      </w:pPr>
+      <w:proofErr w:type="spellStart"/>
+      <w:r>
+        <w:rPr>
+          <w:lang w:val="en-US"/>
+        </w:rPr>
+        <w:t>Création</w:t>
+      </w:r>
+      <w:proofErr w:type="spellEnd"/>
+      <w:r>
+        <w:rPr>
+          <w:lang w:val="en-US"/>
+        </w:rPr>
+        <w:t xml:space="preserve"> d’un </w:t>
+      </w:r>
+      <w:proofErr w:type="spellStart"/>
+      <w:r>
+        <w:rPr>
+          <w:lang w:val="en-US"/>
+        </w:rPr>
+        <w:t>vlan</w:t>
+      </w:r>
+      <w:proofErr w:type="spellEnd"/>
+      <w:r>
+        <w:rPr>
+          <w:lang w:val="en-US"/>
+        </w:rPr>
+        <w:t xml:space="preserve"> </w:t>
+      </w:r>
+      <w:proofErr w:type="spellStart"/>
+      <w:r>
+        <w:rPr>
+          <w:lang w:val="en-US"/>
+        </w:rPr>
+        <w:t>numéro</w:t>
+      </w:r>
+      <w:proofErr w:type="spellEnd"/>
+      <w:r>
+        <w:rPr>
+          <w:lang w:val="en-US"/>
+        </w:rPr>
+        <w:t xml:space="preserve"> 2 (switch)</w:t>
+      </w:r>
+    </w:p>
+    <w:p>
+      <w:pPr>
+        <w:pStyle w:val="Commandes"/>
+        <w:rPr>
+          <w:lang w:val="en-US"/>
+        </w:rPr>
+      </w:pPr>
+      <w:r>
+        <w:rPr>
+          <w:lang w:val="en-US"/>
+        </w:rPr>
+        <w:t>Switch&gt;enable</w:t>
+      </w:r>
+    </w:p>
+    <w:p>
+      <w:pPr>
+        <w:pStyle w:val="Commandes"/>
+        <w:rPr>
+          <w:lang w:val="en-US"/>
+        </w:rPr>
+      </w:pPr>
+      <w:proofErr w:type="spellStart"/>
+      <w:r>
+        <w:rPr>
+          <w:lang w:val="en-US"/>
+        </w:rPr>
+        <w:t>Switch#conf</w:t>
+      </w:r>
+      <w:proofErr w:type="spellEnd"/>
+      <w:r>
+        <w:rPr>
+          <w:lang w:val="en-US"/>
+        </w:rPr>
+        <w:t xml:space="preserve"> t </w:t>
+      </w:r>
+    </w:p>
+    <w:p>
+      <w:pPr>
+        <w:pStyle w:val="Commandes"/>
+        <w:rPr>
+          <w:lang w:val="en-US"/>
+        </w:rPr>
+      </w:pPr>
+      <w:r>
+        <w:rPr>
+          <w:lang w:val="en-US"/>
+        </w:rPr>
+        <w:t>Switch</w:t>
+      </w:r>
+      <w:r>
+        <w:rPr>
+          <w:lang w:val="en-US"/>
+        </w:rPr>
+        <w:t>(config)#</w:t>
+      </w:r>
+      <w:proofErr w:type="spellStart"/>
+      <w:r>
+        <w:rPr>
+          <w:lang w:val="en-US"/>
+        </w:rPr>
+        <w:t>vlan</w:t>
+      </w:r>
+      <w:proofErr w:type="spellEnd"/>
+      <w:r>
+        <w:rPr>
+          <w:lang w:val="en-US"/>
+        </w:rPr>
+        <w:t xml:space="preserve"> </w:t>
+      </w:r>
+      <w:r>
+        <w:rPr>
+          <w:lang w:val="en-US"/>
+        </w:rPr>
         <w:t>2</w:t>
       </w:r>
-      <w:r>
-        <w:rPr>
-          <w:lang w:val="en-US"/>
-        </w:rPr>
-        <w:t>0</w:t>
-      </w:r>
     </w:p>
     <w:p>
       <w:pPr>
@@ -1024,35 +2060,164 @@
         <w:rPr>
           <w:lang w:val="en-US"/>
         </w:rPr>
+        <w:t>(config)#</w:t>
+      </w:r>
+      <w:r>
+        <w:rPr>
+          <w:lang w:val="en-US"/>
+        </w:rPr>
+        <w:t xml:space="preserve">name </w:t>
+      </w:r>
+      <w:r>
+        <w:rPr>
+          <w:lang w:val="en-US"/>
+        </w:rPr>
+        <w:t>vlan2</w:t>
+      </w:r>
+    </w:p>
+    <w:p>
+      <w:pPr>
+        <w:pStyle w:val="Commandes"/>
+        <w:rPr>
+          <w:lang w:val="en-US"/>
+        </w:rPr>
+      </w:pPr>
+      <w:r>
+        <w:rPr>
+          <w:lang w:val="en-US"/>
+        </w:rPr>
+        <w:t>Switch</w:t>
+      </w:r>
+      <w:r>
+        <w:rPr>
+          <w:lang w:val="en-US"/>
+        </w:rPr>
+        <w:t>(config)#</w:t>
+      </w:r>
+      <w:r>
+        <w:rPr>
+          <w:lang w:val="en-US"/>
+        </w:rPr>
+        <w:t>exit</w:t>
+      </w:r>
+    </w:p>
+    <w:p>
+      <w:pPr>
+        <w:rPr>
+          <w:lang w:val="en-US"/>
+        </w:rPr>
+      </w:pPr>
+    </w:p>
+    <w:p>
+      <w:pPr>
+        <w:pStyle w:val="Titre1"/>
+      </w:pPr>
+      <w:r>
+        <w:t>Affecter un port à un vlan (switch)</w:t>
+      </w:r>
+    </w:p>
+    <w:p>
+      <w:pPr>
+        <w:pStyle w:val="Commandes"/>
+        <w:rPr>
+          <w:lang w:val="en-US"/>
+        </w:rPr>
+      </w:pPr>
+      <w:r>
+        <w:rPr>
+          <w:lang w:val="en-US"/>
+        </w:rPr>
+        <w:t>Switch&gt;enable</w:t>
+      </w:r>
+    </w:p>
+    <w:p>
+      <w:pPr>
+        <w:pStyle w:val="Commandes"/>
+        <w:rPr>
+          <w:lang w:val="en-US"/>
+        </w:rPr>
+      </w:pPr>
+      <w:proofErr w:type="spellStart"/>
+      <w:r>
+        <w:rPr>
+          <w:lang w:val="en-US"/>
+        </w:rPr>
+        <w:t>Switch#conf</w:t>
+      </w:r>
+      <w:proofErr w:type="spellEnd"/>
+      <w:r>
+        <w:rPr>
+          <w:lang w:val="en-US"/>
+        </w:rPr>
+        <w:t xml:space="preserve"> t </w:t>
+      </w:r>
+    </w:p>
+    <w:p>
+      <w:pPr>
+        <w:pStyle w:val="Commandes"/>
+        <w:rPr>
+          <w:lang w:val="en-US"/>
+        </w:rPr>
+      </w:pPr>
+      <w:r>
+        <w:rPr>
+          <w:lang w:val="en-US"/>
+        </w:rPr>
+        <w:t>Switch</w:t>
+      </w:r>
+      <w:r>
+        <w:rPr>
+          <w:lang w:val="en-US"/>
+        </w:rPr>
+        <w:t>(config)#</w:t>
+      </w:r>
+      <w:r>
+        <w:rPr>
+          <w:sz w:val="24"/>
+          <w:lang w:val="en-US"/>
+        </w:rPr>
+        <w:t xml:space="preserve">interface </w:t>
+      </w:r>
+      <w:r>
+        <w:rPr>
+          <w:sz w:val="24"/>
+          <w:lang w:val="en-US"/>
+        </w:rPr>
+        <w:t>fa0/1</w:t>
+      </w:r>
+    </w:p>
+    <w:p>
+      <w:pPr>
+        <w:pStyle w:val="Commandes"/>
+        <w:rPr>
+          <w:lang w:val="en-US"/>
+        </w:rPr>
+      </w:pPr>
+      <w:r>
+        <w:rPr>
+          <w:lang w:val="en-US"/>
+        </w:rPr>
+        <w:t>Switch</w:t>
+      </w:r>
+      <w:r>
+        <w:rPr>
+          <w:lang w:val="en-US"/>
+        </w:rPr>
         <w:t>(config-</w:t>
       </w:r>
-      <w:proofErr w:type="spellStart"/>
-      <w:proofErr w:type="gramStart"/>
-      <w:r>
-        <w:rPr>
-          <w:lang w:val="en-US"/>
-        </w:rPr>
-        <w:t>vlan</w:t>
-      </w:r>
-      <w:proofErr w:type="spellEnd"/>
-      <w:r>
-        <w:rPr>
-          <w:lang w:val="en-US"/>
-        </w:rPr>
-        <w:t>)</w:t>
-      </w:r>
-      <w:r>
-        <w:rPr>
-          <w:lang w:val="en-US"/>
-        </w:rPr>
-        <w:t>#</w:t>
-      </w:r>
-      <w:proofErr w:type="gramEnd"/>
-      <w:r>
-        <w:rPr>
-          <w:lang w:val="en-US"/>
-        </w:rPr>
-        <w:t>ex</w:t>
+      <w:proofErr w:type="gramStart"/>
+      <w:r>
+        <w:rPr>
+          <w:lang w:val="en-US"/>
+        </w:rPr>
+        <w:t>if)#</w:t>
+      </w:r>
+      <w:proofErr w:type="gramEnd"/>
+      <w:r>
+        <w:rPr>
+          <w:lang w:val="en-US"/>
+        </w:rPr>
+        <w:t xml:space="preserve"> switchport mode access</w:t>
       </w:r>
     </w:p>
     <w:p>
@@ -1072,118 +2237,6 @@
         <w:rPr>
           <w:lang w:val="en-US"/>
         </w:rPr>
-        <w:t>(config)</w:t>
-      </w:r>
-      <w:r>
-        <w:rPr>
-          <w:lang w:val="en-US"/>
-        </w:rPr>
-        <w:t>#</w:t>
-      </w:r>
-      <w:r>
-        <w:rPr>
-          <w:lang w:val="en-US"/>
-        </w:rPr>
-        <w:t xml:space="preserve">int </w:t>
-      </w:r>
-      <w:proofErr w:type="spellStart"/>
-      <w:r>
-        <w:rPr>
-          <w:lang w:val="en-US"/>
-        </w:rPr>
-        <w:t>vlan</w:t>
-      </w:r>
-      <w:proofErr w:type="spellEnd"/>
-      <w:r>
-        <w:rPr>
-          <w:lang w:val="en-US"/>
-        </w:rPr>
-        <w:t xml:space="preserve"> 10</w:t>
-      </w:r>
-    </w:p>
-    <w:p>
-      <w:pPr>
-        <w:pStyle w:val="Commandes"/>
-        <w:rPr>
-          <w:lang w:val="en-US"/>
-        </w:rPr>
-      </w:pPr>
-      <w:r>
-        <w:rPr>
-          <w:lang w:val="en-US"/>
-        </w:rPr>
-        <w:t>Switch</w:t>
-      </w:r>
-      <w:r>
-        <w:rPr>
-          <w:lang w:val="en-US"/>
-        </w:rPr>
-        <w:t>(config</w:t>
-      </w:r>
-      <w:r>
-        <w:rPr>
-          <w:lang w:val="en-US"/>
-        </w:rPr>
-        <w:t>-</w:t>
-      </w:r>
-      <w:proofErr w:type="gramStart"/>
-      <w:r>
-        <w:rPr>
-          <w:lang w:val="en-US"/>
-        </w:rPr>
-        <w:t>if</w:t>
-      </w:r>
-      <w:r>
-        <w:rPr>
-          <w:lang w:val="en-US"/>
-        </w:rPr>
-        <w:t>)</w:t>
-      </w:r>
-      <w:r>
-        <w:rPr>
-          <w:lang w:val="en-US"/>
-        </w:rPr>
-        <w:t>#</w:t>
-      </w:r>
-      <w:proofErr w:type="spellStart"/>
-      <w:proofErr w:type="gramEnd"/>
-      <w:r>
-        <w:rPr>
-          <w:lang w:val="en-US"/>
-        </w:rPr>
-        <w:t>ip</w:t>
-      </w:r>
-      <w:proofErr w:type="spellEnd"/>
-      <w:r>
-        <w:rPr>
-          <w:lang w:val="en-US"/>
-        </w:rPr>
-        <w:t xml:space="preserve"> add 10.0.0.254</w:t>
-      </w:r>
-      <w:r>
-        <w:rPr>
-          <w:lang w:val="en-US"/>
-        </w:rPr>
-        <w:t xml:space="preserve"> 255.0.0.0</w:t>
-      </w:r>
-    </w:p>
-    <w:p>
-      <w:pPr>
-        <w:pStyle w:val="Commandes"/>
-        <w:rPr>
-          <w:lang w:val="en-US"/>
-        </w:rPr>
-      </w:pPr>
-      <w:r>
-        <w:rPr>
-          <w:lang w:val="en-US"/>
-        </w:rPr>
-        <w:t>Switch</w:t>
-      </w:r>
-      <w:r>
-        <w:rPr>
-          <w:lang w:val="en-US"/>
-        </w:rPr>
         <w:t>(config-</w:t>
       </w:r>
       <w:proofErr w:type="gramStart"/>
@@ -1191,1094 +2244,6 @@
         <w:rPr>
           <w:lang w:val="en-US"/>
         </w:rPr>
-        <w:t>if)</w:t>
-      </w:r>
-      <w:r>
-        <w:rPr>
-          <w:lang w:val="en-US"/>
-        </w:rPr>
-        <w:t>#</w:t>
-      </w:r>
-      <w:proofErr w:type="gramEnd"/>
-      <w:r>
-        <w:rPr>
-          <w:lang w:val="en-US"/>
-        </w:rPr>
-        <w:t>ex</w:t>
-      </w:r>
-    </w:p>
-    <w:p>
-      <w:pPr>
-        <w:pStyle w:val="Commandes"/>
-        <w:rPr>
-          <w:lang w:val="en-US"/>
-        </w:rPr>
-      </w:pPr>
-      <w:r>
-        <w:rPr>
-          <w:lang w:val="en-US"/>
-        </w:rPr>
-        <w:t>Switch</w:t>
-      </w:r>
-      <w:r>
-        <w:rPr>
-          <w:lang w:val="en-US"/>
-        </w:rPr>
-        <w:t>(config)</w:t>
-      </w:r>
-      <w:r>
-        <w:rPr>
-          <w:lang w:val="en-US"/>
-        </w:rPr>
-        <w:t>#</w:t>
-      </w:r>
-      <w:r>
-        <w:rPr>
-          <w:lang w:val="en-US"/>
-        </w:rPr>
-        <w:t xml:space="preserve">int </w:t>
-      </w:r>
-      <w:proofErr w:type="spellStart"/>
-      <w:r>
-        <w:rPr>
-          <w:lang w:val="en-US"/>
-        </w:rPr>
-        <w:t>vlan</w:t>
-      </w:r>
-      <w:proofErr w:type="spellEnd"/>
-      <w:r>
-        <w:rPr>
-          <w:lang w:val="en-US"/>
-        </w:rPr>
-        <w:t xml:space="preserve"> </w:t>
-      </w:r>
-      <w:r>
-        <w:rPr>
-          <w:lang w:val="en-US"/>
-        </w:rPr>
-        <w:t>20</w:t>
-      </w:r>
-    </w:p>
-    <w:p>
-      <w:pPr>
-        <w:pStyle w:val="Commandes"/>
-        <w:rPr>
-          <w:lang w:val="en-US"/>
-        </w:rPr>
-      </w:pPr>
-      <w:r>
-        <w:rPr>
-          <w:lang w:val="en-US"/>
-        </w:rPr>
-        <w:t>Switch</w:t>
-      </w:r>
-      <w:r>
-        <w:rPr>
-          <w:lang w:val="en-US"/>
-        </w:rPr>
-        <w:t>(config-</w:t>
-      </w:r>
-      <w:proofErr w:type="gramStart"/>
-      <w:r>
-        <w:rPr>
-          <w:lang w:val="en-US"/>
-        </w:rPr>
-        <w:t>if)</w:t>
-      </w:r>
-      <w:r>
-        <w:rPr>
-          <w:lang w:val="en-US"/>
-        </w:rPr>
-        <w:t>#</w:t>
-      </w:r>
-      <w:proofErr w:type="spellStart"/>
-      <w:proofErr w:type="gramEnd"/>
-      <w:r>
-        <w:rPr>
-          <w:lang w:val="en-US"/>
-        </w:rPr>
-        <w:t>ip</w:t>
-      </w:r>
-      <w:proofErr w:type="spellEnd"/>
-      <w:r>
-        <w:rPr>
-          <w:lang w:val="en-US"/>
-        </w:rPr>
-        <w:t xml:space="preserve"> add 10.0.0.254</w:t>
-      </w:r>
-    </w:p>
-    <w:p>
-      <w:pPr>
-        <w:pStyle w:val="Commandes"/>
-        <w:rPr>
-          <w:lang w:val="en-US"/>
-        </w:rPr>
-      </w:pPr>
-      <w:r>
-        <w:rPr>
-          <w:lang w:val="en-US"/>
-        </w:rPr>
-        <w:t>Switch</w:t>
-      </w:r>
-      <w:r>
-        <w:rPr>
-          <w:lang w:val="en-US"/>
-        </w:rPr>
-        <w:t>(config-</w:t>
-      </w:r>
-      <w:proofErr w:type="gramStart"/>
-      <w:r>
-        <w:rPr>
-          <w:lang w:val="en-US"/>
-        </w:rPr>
-        <w:t>if)</w:t>
-      </w:r>
-      <w:r>
-        <w:rPr>
-          <w:lang w:val="en-US"/>
-        </w:rPr>
-        <w:t>#</w:t>
-      </w:r>
-      <w:proofErr w:type="gramEnd"/>
-      <w:r>
-        <w:rPr>
-          <w:lang w:val="en-US"/>
-        </w:rPr>
-        <w:t>ex</w:t>
-      </w:r>
-    </w:p>
-    <w:p>
-      <w:pPr>
-        <w:pStyle w:val="Commandes"/>
-        <w:rPr>
-          <w:lang w:val="en-US"/>
-        </w:rPr>
-      </w:pPr>
-      <w:r>
-        <w:rPr>
-          <w:lang w:val="en-US"/>
-        </w:rPr>
-        <w:t>Switch</w:t>
-      </w:r>
-      <w:r>
-        <w:rPr>
-          <w:lang w:val="en-US"/>
-        </w:rPr>
-        <w:t>(config)</w:t>
-      </w:r>
-      <w:r>
-        <w:rPr>
-          <w:lang w:val="en-US"/>
-        </w:rPr>
-        <w:t>#</w:t>
-      </w:r>
-      <w:r>
-        <w:rPr>
-          <w:lang w:val="en-US"/>
-        </w:rPr>
-        <w:t xml:space="preserve">int </w:t>
-      </w:r>
-      <w:r>
-        <w:rPr>
-          <w:lang w:val="en-US"/>
-        </w:rPr>
-        <w:t>fa0/1</w:t>
-      </w:r>
-    </w:p>
-    <w:p>
-      <w:pPr>
-        <w:pStyle w:val="Commandes"/>
-        <w:rPr>
-          <w:lang w:val="en-US"/>
-        </w:rPr>
-      </w:pPr>
-      <w:r>
-        <w:rPr>
-          <w:lang w:val="en-US"/>
-        </w:rPr>
-        <w:t>Switch</w:t>
-      </w:r>
-      <w:r>
-        <w:rPr>
-          <w:lang w:val="en-US"/>
-        </w:rPr>
-        <w:t>(config</w:t>
-      </w:r>
-      <w:r>
-        <w:rPr>
-          <w:lang w:val="en-US"/>
-        </w:rPr>
-        <w:t>-</w:t>
-      </w:r>
-      <w:proofErr w:type="gramStart"/>
-      <w:r>
-        <w:rPr>
-          <w:lang w:val="en-US"/>
-        </w:rPr>
-        <w:t>if</w:t>
-      </w:r>
-      <w:r>
-        <w:rPr>
-          <w:lang w:val="en-US"/>
-        </w:rPr>
-        <w:t>)</w:t>
-      </w:r>
-      <w:r>
-        <w:rPr>
-          <w:lang w:val="en-US"/>
-        </w:rPr>
-        <w:t>#</w:t>
-      </w:r>
-      <w:proofErr w:type="gramEnd"/>
-      <w:r>
-        <w:rPr>
-          <w:lang w:val="en-US"/>
-        </w:rPr>
-        <w:t xml:space="preserve">switchport access </w:t>
-      </w:r>
-      <w:proofErr w:type="spellStart"/>
-      <w:r>
-        <w:rPr>
-          <w:lang w:val="en-US"/>
-        </w:rPr>
-        <w:t>vlan</w:t>
-      </w:r>
-      <w:proofErr w:type="spellEnd"/>
-      <w:r>
-        <w:rPr>
-          <w:lang w:val="en-US"/>
-        </w:rPr>
-        <w:t xml:space="preserve"> 10</w:t>
-      </w:r>
-    </w:p>
-    <w:p>
-      <w:pPr>
-        <w:pStyle w:val="Commandes"/>
-        <w:rPr>
-          <w:lang w:val="en-US"/>
-        </w:rPr>
-      </w:pPr>
-      <w:r>
-        <w:rPr>
-          <w:lang w:val="en-US"/>
-        </w:rPr>
-        <w:t>Switch</w:t>
-      </w:r>
-      <w:r>
-        <w:rPr>
-          <w:lang w:val="en-US"/>
-        </w:rPr>
-        <w:t>(config-</w:t>
-      </w:r>
-      <w:proofErr w:type="gramStart"/>
-      <w:r>
-        <w:rPr>
-          <w:lang w:val="en-US"/>
-        </w:rPr>
-        <w:t>if)</w:t>
-      </w:r>
-      <w:r>
-        <w:rPr>
-          <w:lang w:val="en-US"/>
-        </w:rPr>
-        <w:t>#</w:t>
-      </w:r>
-      <w:proofErr w:type="gramEnd"/>
-      <w:r>
-        <w:rPr>
-          <w:lang w:val="en-US"/>
-        </w:rPr>
-        <w:t>ex</w:t>
-      </w:r>
-    </w:p>
-    <w:p>
-      <w:pPr>
-        <w:pStyle w:val="Commandes"/>
-        <w:rPr>
-          <w:lang w:val="en-US"/>
-        </w:rPr>
-      </w:pPr>
-      <w:r>
-        <w:rPr>
-          <w:lang w:val="en-US"/>
-        </w:rPr>
-        <w:t>Switch</w:t>
-      </w:r>
-      <w:r>
-        <w:rPr>
-          <w:lang w:val="en-US"/>
-        </w:rPr>
-        <w:t>(config)</w:t>
-      </w:r>
-      <w:r>
-        <w:rPr>
-          <w:lang w:val="en-US"/>
-        </w:rPr>
-        <w:t>#</w:t>
-      </w:r>
-      <w:r>
-        <w:rPr>
-          <w:lang w:val="en-US"/>
-        </w:rPr>
-        <w:t>int fa0/</w:t>
-      </w:r>
-      <w:r>
-        <w:rPr>
-          <w:lang w:val="en-US"/>
-        </w:rPr>
-        <w:t>2</w:t>
-      </w:r>
-    </w:p>
-    <w:p>
-      <w:pPr>
-        <w:pStyle w:val="Commandes"/>
-        <w:rPr>
-          <w:lang w:val="en-US"/>
-        </w:rPr>
-      </w:pPr>
-      <w:r>
-        <w:rPr>
-          <w:lang w:val="en-US"/>
-        </w:rPr>
-        <w:t>Switch</w:t>
-      </w:r>
-      <w:r>
-        <w:rPr>
-          <w:lang w:val="en-US"/>
-        </w:rPr>
-        <w:t>(config-</w:t>
-      </w:r>
-      <w:proofErr w:type="gramStart"/>
-      <w:r>
-        <w:rPr>
-          <w:lang w:val="en-US"/>
-        </w:rPr>
-        <w:t>if)</w:t>
-      </w:r>
-      <w:r>
-        <w:rPr>
-          <w:lang w:val="en-US"/>
-        </w:rPr>
-        <w:t>#</w:t>
-      </w:r>
-      <w:proofErr w:type="gramEnd"/>
-      <w:r>
-        <w:rPr>
-          <w:lang w:val="en-US"/>
-        </w:rPr>
-        <w:t xml:space="preserve">switchport access </w:t>
-      </w:r>
-      <w:proofErr w:type="spellStart"/>
-      <w:r>
-        <w:rPr>
-          <w:lang w:val="en-US"/>
-        </w:rPr>
-        <w:t>vlan</w:t>
-      </w:r>
-      <w:proofErr w:type="spellEnd"/>
-      <w:r>
-        <w:rPr>
-          <w:lang w:val="en-US"/>
-        </w:rPr>
-        <w:t xml:space="preserve"> </w:t>
-      </w:r>
-      <w:r>
-        <w:rPr>
-          <w:lang w:val="en-US"/>
-        </w:rPr>
-        <w:t>20</w:t>
-      </w:r>
-    </w:p>
-    <w:p>
-      <w:pPr>
-        <w:pStyle w:val="Commandes"/>
-        <w:rPr>
-          <w:lang w:val="en-US"/>
-        </w:rPr>
-      </w:pPr>
-      <w:r>
-        <w:rPr>
-          <w:lang w:val="en-US"/>
-        </w:rPr>
-        <w:t>Switch</w:t>
-      </w:r>
-      <w:r>
-        <w:rPr>
-          <w:lang w:val="en-US"/>
-        </w:rPr>
-        <w:t>(config-</w:t>
-      </w:r>
-      <w:proofErr w:type="gramStart"/>
-      <w:r>
-        <w:rPr>
-          <w:lang w:val="en-US"/>
-        </w:rPr>
-        <w:t>if)</w:t>
-      </w:r>
-      <w:r>
-        <w:rPr>
-          <w:lang w:val="en-US"/>
-        </w:rPr>
-        <w:t>#</w:t>
-      </w:r>
-      <w:proofErr w:type="gramEnd"/>
-      <w:r>
-        <w:rPr>
-          <w:lang w:val="en-US"/>
-        </w:rPr>
-        <w:t>ex</w:t>
-      </w:r>
-    </w:p>
-    <w:p>
-      <w:pPr>
-        <w:pStyle w:val="Commandes"/>
-        <w:rPr>
-          <w:lang w:val="en-US"/>
-        </w:rPr>
-      </w:pPr>
-      <w:r>
-        <w:rPr>
-          <w:lang w:val="en-US"/>
-        </w:rPr>
-        <w:t>Switch</w:t>
-      </w:r>
-      <w:r>
-        <w:rPr>
-          <w:lang w:val="en-US"/>
-        </w:rPr>
-        <w:t>(config)</w:t>
-      </w:r>
-      <w:r>
-        <w:rPr>
-          <w:lang w:val="en-US"/>
-        </w:rPr>
-        <w:t>#</w:t>
-      </w:r>
-      <w:proofErr w:type="spellStart"/>
-      <w:r>
-        <w:rPr>
-          <w:lang w:val="en-US"/>
-        </w:rPr>
-        <w:t>ip</w:t>
-      </w:r>
-      <w:proofErr w:type="spellEnd"/>
-      <w:r>
-        <w:rPr>
-          <w:lang w:val="en-US"/>
-        </w:rPr>
-        <w:t xml:space="preserve"> routing</w:t>
-      </w:r>
-    </w:p>
-    <w:p>
-      <w:pPr>
-        <w:pStyle w:val="Commandes"/>
-        <w:rPr>
-          <w:lang w:val="en-US"/>
-        </w:rPr>
-      </w:pPr>
-      <w:r>
-        <w:rPr>
-          <w:lang w:val="en-US"/>
-        </w:rPr>
-        <w:t>Switch</w:t>
-      </w:r>
-      <w:r>
-        <w:rPr>
-          <w:lang w:val="en-US"/>
-        </w:rPr>
-        <w:t>(config)</w:t>
-      </w:r>
-      <w:r>
-        <w:rPr>
-          <w:lang w:val="en-US"/>
-        </w:rPr>
-        <w:t>#</w:t>
-      </w:r>
-      <w:r>
-        <w:rPr>
-          <w:lang w:val="en-US"/>
-        </w:rPr>
-        <w:t xml:space="preserve"> </w:t>
-      </w:r>
-      <w:r>
-        <w:rPr>
-          <w:lang w:val="en-US"/>
-        </w:rPr>
-        <w:t>a</w:t>
-      </w:r>
-      <w:r>
-        <w:rPr>
-          <w:lang w:val="en-US"/>
-        </w:rPr>
-        <w:t>ccess-list 1 deny 11.0.0.1 0.0.0.0</w:t>
-      </w:r>
-    </w:p>
-    <w:p>
-      <w:pPr>
-        <w:pStyle w:val="Commandes"/>
-        <w:rPr>
-          <w:lang w:val="en-US"/>
-        </w:rPr>
-      </w:pPr>
-      <w:r>
-        <w:rPr>
-          <w:lang w:val="en-US"/>
-        </w:rPr>
-        <w:t>Switch</w:t>
-      </w:r>
-      <w:r>
-        <w:rPr>
-          <w:lang w:val="en-US"/>
-        </w:rPr>
-        <w:t>(config)</w:t>
-      </w:r>
-      <w:r>
-        <w:rPr>
-          <w:lang w:val="en-US"/>
-        </w:rPr>
-        <w:t>#</w:t>
-      </w:r>
-      <w:r>
-        <w:rPr>
-          <w:lang w:val="en-US"/>
-        </w:rPr>
-        <w:t>a</w:t>
-      </w:r>
-      <w:r>
-        <w:rPr>
-          <w:lang w:val="en-US"/>
-        </w:rPr>
-        <w:t>ccess-list 1 permit any</w:t>
-      </w:r>
-    </w:p>
-    <w:p>
-      <w:pPr>
-        <w:pStyle w:val="Commandes"/>
-        <w:rPr>
-          <w:lang w:val="en-US"/>
-        </w:rPr>
-      </w:pPr>
-      <w:r>
-        <w:rPr>
-          <w:lang w:val="en-US"/>
-        </w:rPr>
-        <w:t>Switch</w:t>
-      </w:r>
-      <w:r>
-        <w:rPr>
-          <w:lang w:val="en-US"/>
-        </w:rPr>
-        <w:t>(config)</w:t>
-      </w:r>
-      <w:r>
-        <w:rPr>
-          <w:lang w:val="en-US"/>
-        </w:rPr>
-        <w:t>#</w:t>
-      </w:r>
-      <w:r>
-        <w:rPr>
-          <w:lang w:val="en-US"/>
-        </w:rPr>
-        <w:t xml:space="preserve">int </w:t>
-      </w:r>
-      <w:proofErr w:type="spellStart"/>
-      <w:r>
-        <w:rPr>
-          <w:lang w:val="en-US"/>
-        </w:rPr>
-        <w:t>vlan</w:t>
-      </w:r>
-      <w:proofErr w:type="spellEnd"/>
-      <w:r>
-        <w:rPr>
-          <w:lang w:val="en-US"/>
-        </w:rPr>
-        <w:t xml:space="preserve"> 10</w:t>
-      </w:r>
-    </w:p>
-    <w:p>
-      <w:pPr>
-        <w:pStyle w:val="Commandes"/>
-        <w:rPr>
-          <w:lang w:val="en-US"/>
-        </w:rPr>
-      </w:pPr>
-      <w:r>
-        <w:rPr>
-          <w:lang w:val="en-US"/>
-        </w:rPr>
-        <w:t>Switch</w:t>
-      </w:r>
-      <w:r>
-        <w:rPr>
-          <w:lang w:val="en-US"/>
-        </w:rPr>
-        <w:t>(config-</w:t>
-      </w:r>
-      <w:proofErr w:type="gramStart"/>
-      <w:r>
-        <w:rPr>
-          <w:lang w:val="en-US"/>
-        </w:rPr>
-        <w:t>if)</w:t>
-      </w:r>
-      <w:r>
-        <w:rPr>
-          <w:lang w:val="en-US"/>
-        </w:rPr>
-        <w:t>#</w:t>
-      </w:r>
-      <w:proofErr w:type="gramEnd"/>
-      <w:r>
-        <w:rPr>
-          <w:lang w:val="en-US"/>
-        </w:rPr>
-        <w:t xml:space="preserve"> </w:t>
-      </w:r>
-      <w:proofErr w:type="spellStart"/>
-      <w:r>
-        <w:rPr>
-          <w:lang w:val="en-US"/>
-        </w:rPr>
-        <w:t>i</w:t>
-      </w:r>
-      <w:r>
-        <w:rPr>
-          <w:lang w:val="en-US"/>
-        </w:rPr>
-        <w:t>p</w:t>
-      </w:r>
-      <w:proofErr w:type="spellEnd"/>
-      <w:r>
-        <w:rPr>
-          <w:lang w:val="en-US"/>
-        </w:rPr>
-        <w:t xml:space="preserve"> access-group 1 out</w:t>
-      </w:r>
-    </w:p>
-    <w:p>
-      <w:pPr>
-        <w:pStyle w:val="Commandes"/>
-        <w:rPr>
-          <w:lang w:val="en-US"/>
-        </w:rPr>
-      </w:pPr>
-      <w:r>
-        <w:rPr>
-          <w:lang w:val="en-US"/>
-        </w:rPr>
-        <w:t>Switch</w:t>
-      </w:r>
-      <w:r>
-        <w:rPr>
-          <w:lang w:val="en-US"/>
-        </w:rPr>
-        <w:t>(config-</w:t>
-      </w:r>
-      <w:proofErr w:type="gramStart"/>
-      <w:r>
-        <w:rPr>
-          <w:lang w:val="en-US"/>
-        </w:rPr>
-        <w:t>if)</w:t>
-      </w:r>
-      <w:r>
-        <w:rPr>
-          <w:lang w:val="en-US"/>
-        </w:rPr>
-        <w:t>#</w:t>
-      </w:r>
-      <w:proofErr w:type="gramEnd"/>
-      <w:r>
-        <w:rPr>
-          <w:lang w:val="en-US"/>
-        </w:rPr>
-        <w:t xml:space="preserve"> </w:t>
-      </w:r>
-      <w:proofErr w:type="spellStart"/>
-      <w:r>
-        <w:rPr>
-          <w:lang w:val="en-US"/>
-        </w:rPr>
-        <w:t>i</w:t>
-      </w:r>
-      <w:r>
-        <w:rPr>
-          <w:lang w:val="en-US"/>
-        </w:rPr>
-        <w:t>p</w:t>
-      </w:r>
-      <w:proofErr w:type="spellEnd"/>
-      <w:r>
-        <w:rPr>
-          <w:lang w:val="en-US"/>
-        </w:rPr>
-        <w:t xml:space="preserve"> access-group 1 </w:t>
-      </w:r>
-      <w:r>
-        <w:rPr>
-          <w:lang w:val="en-US"/>
-        </w:rPr>
-        <w:t>in</w:t>
-      </w:r>
-    </w:p>
-    <w:p>
-      <w:pPr>
-        <w:pStyle w:val="Commandes"/>
-        <w:rPr>
-          <w:lang w:val="en-US"/>
-        </w:rPr>
-      </w:pPr>
-      <w:r>
-        <w:rPr>
-          <w:lang w:val="en-US"/>
-        </w:rPr>
-        <w:t>Switch</w:t>
-      </w:r>
-      <w:r>
-        <w:rPr>
-          <w:lang w:val="en-US"/>
-        </w:rPr>
-        <w:t>(config-if)</w:t>
-      </w:r>
-      <w:r>
-        <w:rPr>
-          <w:lang w:val="en-US"/>
-        </w:rPr>
-        <w:t>#</w:t>
-      </w:r>
-      <w:r>
-        <w:rPr>
-          <w:lang w:val="en-US"/>
-        </w:rPr>
-        <w:t>ex</w:t>
-      </w:r>
-      <w:bookmarkStart w:id="0" w:name="_GoBack"/>
-      <w:bookmarkEnd w:id="0"/>
-    </w:p>
-    <w:p/>
-    <w:p>
-      <w:pPr>
-        <w:pStyle w:val="Titre1"/>
-      </w:pPr>
-      <w:r>
-        <w:t>Création d’un vlan</w:t>
-      </w:r>
-      <w:r>
-        <w:t xml:space="preserve"> numéro 2</w:t>
-      </w:r>
-      <w:r>
-        <w:t xml:space="preserve"> (switch)</w:t>
-      </w:r>
-    </w:p>
-    <w:p>
-      <w:pPr>
-        <w:pStyle w:val="Commandes"/>
-        <w:rPr>
-          <w:lang w:val="en-US"/>
-        </w:rPr>
-      </w:pPr>
-      <w:r>
-        <w:rPr>
-          <w:lang w:val="en-US"/>
-        </w:rPr>
-        <w:t>Switch&gt;</w:t>
-      </w:r>
-      <w:r>
-        <w:rPr>
-          <w:lang w:val="en-US"/>
-        </w:rPr>
-        <w:t>enable</w:t>
-      </w:r>
-    </w:p>
-    <w:p>
-      <w:pPr>
-        <w:pStyle w:val="Commandes"/>
-        <w:rPr>
-          <w:lang w:val="en-US"/>
-        </w:rPr>
-      </w:pPr>
-      <w:proofErr w:type="spellStart"/>
-      <w:r>
-        <w:rPr>
-          <w:lang w:val="en-US"/>
-        </w:rPr>
-        <w:t>Switch#</w:t>
-      </w:r>
-      <w:r>
-        <w:rPr>
-          <w:lang w:val="en-US"/>
-        </w:rPr>
-        <w:t>conf</w:t>
-      </w:r>
-      <w:proofErr w:type="spellEnd"/>
-      <w:r>
-        <w:rPr>
-          <w:lang w:val="en-US"/>
-        </w:rPr>
-        <w:t xml:space="preserve"> t </w:t>
-      </w:r>
-    </w:p>
-    <w:p>
-      <w:pPr>
-        <w:pStyle w:val="Commandes"/>
-        <w:rPr>
-          <w:lang w:val="en-US"/>
-        </w:rPr>
-      </w:pPr>
-      <w:r>
-        <w:rPr>
-          <w:lang w:val="en-US"/>
-        </w:rPr>
-        <w:t>Switch</w:t>
-      </w:r>
-      <w:r>
-        <w:rPr>
-          <w:lang w:val="en-US"/>
-        </w:rPr>
-        <w:t>(config)#</w:t>
-      </w:r>
-      <w:proofErr w:type="spellStart"/>
-      <w:r>
-        <w:rPr>
-          <w:lang w:val="en-US"/>
-        </w:rPr>
-        <w:t>vlan</w:t>
-      </w:r>
-      <w:proofErr w:type="spellEnd"/>
-      <w:r>
-        <w:rPr>
-          <w:lang w:val="en-US"/>
-        </w:rPr>
-        <w:t xml:space="preserve"> </w:t>
-      </w:r>
-      <w:r>
-        <w:rPr>
-          <w:lang w:val="en-US"/>
-        </w:rPr>
-        <w:t>2</w:t>
-      </w:r>
-    </w:p>
-    <w:p>
-      <w:pPr>
-        <w:pStyle w:val="Commandes"/>
-        <w:rPr>
-          <w:lang w:val="en-US"/>
-        </w:rPr>
-      </w:pPr>
-      <w:r>
-        <w:rPr>
-          <w:lang w:val="en-US"/>
-        </w:rPr>
-        <w:t>Switch</w:t>
-      </w:r>
-      <w:r>
-        <w:rPr>
-          <w:lang w:val="en-US"/>
-        </w:rPr>
-        <w:t>(config)#</w:t>
-      </w:r>
-      <w:r>
-        <w:rPr>
-          <w:lang w:val="en-US"/>
-        </w:rPr>
-        <w:t xml:space="preserve">name </w:t>
-      </w:r>
-      <w:r>
-        <w:rPr>
-          <w:lang w:val="en-US"/>
-        </w:rPr>
-        <w:t>vlan2</w:t>
-      </w:r>
-    </w:p>
-    <w:p>
-      <w:pPr>
-        <w:pStyle w:val="Commandes"/>
-        <w:rPr>
-          <w:lang w:val="en-US"/>
-        </w:rPr>
-      </w:pPr>
-      <w:r>
-        <w:rPr>
-          <w:lang w:val="en-US"/>
-        </w:rPr>
-        <w:t>Switch</w:t>
-      </w:r>
-      <w:r>
-        <w:rPr>
-          <w:lang w:val="en-US"/>
-        </w:rPr>
-        <w:t>(config)#</w:t>
-      </w:r>
-      <w:r>
-        <w:rPr>
-          <w:lang w:val="en-US"/>
-        </w:rPr>
-        <w:t>exit</w:t>
-      </w:r>
-    </w:p>
-    <w:p>
-      <w:pPr>
-        <w:rPr>
-          <w:lang w:val="en-US"/>
-        </w:rPr>
-      </w:pPr>
-    </w:p>
-    <w:p>
-      <w:pPr>
-        <w:pStyle w:val="Titre1"/>
-      </w:pPr>
-      <w:r>
-        <w:t>Affecter un port à un vlan (switch)</w:t>
-      </w:r>
-    </w:p>
-    <w:p>
-      <w:pPr>
-        <w:pStyle w:val="Commandes"/>
-        <w:rPr>
-          <w:lang w:val="en-US"/>
-        </w:rPr>
-      </w:pPr>
-      <w:r>
-        <w:rPr>
-          <w:lang w:val="en-US"/>
-        </w:rPr>
-        <w:t>Switch&gt;enable</w:t>
-      </w:r>
-    </w:p>
-    <w:p>
-      <w:pPr>
-        <w:pStyle w:val="Commandes"/>
-        <w:rPr>
-          <w:lang w:val="en-US"/>
-        </w:rPr>
-      </w:pPr>
-      <w:proofErr w:type="spellStart"/>
-      <w:r>
-        <w:rPr>
-          <w:lang w:val="en-US"/>
-        </w:rPr>
-        <w:t>Switch#conf</w:t>
-      </w:r>
-      <w:proofErr w:type="spellEnd"/>
-      <w:r>
-        <w:rPr>
-          <w:lang w:val="en-US"/>
-        </w:rPr>
-        <w:t xml:space="preserve"> t </w:t>
-      </w:r>
-    </w:p>
-    <w:p>
-      <w:pPr>
-        <w:pStyle w:val="Commandes"/>
-        <w:rPr>
-          <w:lang w:val="en-US"/>
-        </w:rPr>
-      </w:pPr>
-      <w:r>
-        <w:rPr>
-          <w:lang w:val="en-US"/>
-        </w:rPr>
-        <w:t>Switch</w:t>
-      </w:r>
-      <w:r>
-        <w:rPr>
-          <w:lang w:val="en-US"/>
-        </w:rPr>
-        <w:t>(config)#</w:t>
-      </w:r>
-      <w:r>
-        <w:rPr>
-          <w:sz w:val="24"/>
-          <w:lang w:val="en-US"/>
-        </w:rPr>
-        <w:t xml:space="preserve">interface </w:t>
-      </w:r>
-      <w:r>
-        <w:rPr>
-          <w:sz w:val="24"/>
-          <w:lang w:val="en-US"/>
-        </w:rPr>
-        <w:t>fa0/1</w:t>
-      </w:r>
-    </w:p>
-    <w:p>
-      <w:pPr>
-        <w:pStyle w:val="Commandes"/>
-        <w:rPr>
-          <w:lang w:val="en-US"/>
-        </w:rPr>
-      </w:pPr>
-      <w:r>
-        <w:rPr>
-          <w:lang w:val="en-US"/>
-        </w:rPr>
-        <w:t>Switch</w:t>
-      </w:r>
-      <w:r>
-        <w:rPr>
-          <w:lang w:val="en-US"/>
-        </w:rPr>
-        <w:t>(config</w:t>
-      </w:r>
-      <w:r>
-        <w:rPr>
-          <w:lang w:val="en-US"/>
-        </w:rPr>
-        <w:t>-</w:t>
-      </w:r>
-      <w:proofErr w:type="gramStart"/>
-      <w:r>
-        <w:rPr>
-          <w:lang w:val="en-US"/>
-        </w:rPr>
-        <w:t>if</w:t>
-      </w:r>
-      <w:r>
-        <w:rPr>
-          <w:lang w:val="en-US"/>
-        </w:rPr>
-        <w:t>)#</w:t>
-      </w:r>
-      <w:proofErr w:type="gramEnd"/>
-      <w:r>
-        <w:rPr>
-          <w:lang w:val="en-US"/>
-        </w:rPr>
-        <w:t xml:space="preserve"> </w:t>
-      </w:r>
-      <w:r>
-        <w:rPr>
-          <w:lang w:val="en-US"/>
-        </w:rPr>
-        <w:t>switchport mode access</w:t>
-      </w:r>
-    </w:p>
-    <w:p>
-      <w:pPr>
-        <w:pStyle w:val="Commandes"/>
-        <w:rPr>
-          <w:lang w:val="en-US"/>
-        </w:rPr>
-      </w:pPr>
-      <w:r>
-        <w:rPr>
-          <w:lang w:val="en-US"/>
-        </w:rPr>
-        <w:t>Switch</w:t>
-      </w:r>
-      <w:r>
-        <w:rPr>
-          <w:lang w:val="en-US"/>
-        </w:rPr>
-        <w:t>(config-</w:t>
-      </w:r>
-      <w:proofErr w:type="gramStart"/>
-      <w:r>
-        <w:rPr>
-          <w:lang w:val="en-US"/>
-        </w:rPr>
         <w:t>if)#</w:t>
       </w:r>
       <w:proofErr w:type="gramEnd"/>
@@ -2286,13 +2251,7 @@
         <w:rPr>
           <w:lang w:val="en-US"/>
         </w:rPr>
-        <w:t xml:space="preserve"> </w:t>
-      </w:r>
-      <w:r>
-        <w:rPr>
-          <w:lang w:val="en-US"/>
-        </w:rPr>
-        <w:t xml:space="preserve">switchport access </w:t>
+        <w:t xml:space="preserve"> switchport access </w:t>
       </w:r>
       <w:proofErr w:type="spellStart"/>
       <w:r>
@@ -2511,13 +2470,7 @@
         <w:rPr>
           <w:lang w:val="en-US"/>
         </w:rPr>
-        <w:t xml:space="preserve"> add </w:t>
-      </w:r>
-      <w:r>
-        <w:rPr>
-          <w:lang w:val="en-US"/>
-        </w:rPr>
-        <w:t>192.</w:t>
+        <w:t xml:space="preserve"> add 192.</w:t>
       </w:r>
       <w:r>
         <w:rPr>
@@ -2529,13 +2482,7 @@
         <w:rPr>
           <w:lang w:val="en-US"/>
         </w:rPr>
-        <w:t xml:space="preserve"> </w:t>
-      </w:r>
-      <w:r>
-        <w:rPr>
-          <w:lang w:val="en-US"/>
-        </w:rPr>
-        <w:t>0</w:t>
+        <w:t xml:space="preserve"> 0</w:t>
       </w:r>
       <w:r>
         <w:rPr>
@@ -2787,6 +2734,7 @@
           <w:b/>
           <w:sz w:val="24"/>
           <w:u w:val="single"/>
+          <w:lang w:val="en-US"/>
         </w:rPr>
       </w:pPr>
       <w:r>
@@ -2794,190 +2742,21 @@
           <w:b/>
           <w:sz w:val="24"/>
           <w:u w:val="single"/>
-        </w:rPr>
-        <w:t>Switch 1 : serveur (gauche) :</w:t>
-      </w:r>
-    </w:p>
-    <w:p>
-      <w:pPr>
-        <w:pStyle w:val="Commandes"/>
-      </w:pPr>
-      <w:r>
-        <w:t>Switch&gt;enable</w:t>
-      </w:r>
-    </w:p>
-    <w:p>
-      <w:pPr>
-        <w:pStyle w:val="Commandes"/>
-      </w:pPr>
-      <w:proofErr w:type="spellStart"/>
-      <w:r>
-        <w:t>Switch#conf</w:t>
-      </w:r>
-      <w:proofErr w:type="spellEnd"/>
-      <w:r>
-        <w:t xml:space="preserve"> t </w:t>
-      </w:r>
-    </w:p>
-    <w:p>
-      <w:pPr>
-        <w:pStyle w:val="Commandes"/>
-        <w:rPr>
-          <w:sz w:val="24"/>
-        </w:rPr>
-      </w:pPr>
-      <w:r>
-        <w:t>Switch(config)#</w:t>
-      </w:r>
-      <w:proofErr w:type="spellStart"/>
-      <w:r>
-        <w:rPr>
-          <w:sz w:val="24"/>
-        </w:rPr>
-        <w:t>int</w:t>
-      </w:r>
-      <w:proofErr w:type="spellEnd"/>
-      <w:r>
-        <w:rPr>
-          <w:sz w:val="24"/>
-        </w:rPr>
-        <w:t xml:space="preserve"> </w:t>
-      </w:r>
-      <w:r>
-        <w:rPr>
-          <w:sz w:val="24"/>
-        </w:rPr>
-        <w:t>“</w:t>
-      </w:r>
-      <w:r>
-        <w:rPr>
-          <w:sz w:val="24"/>
-        </w:rPr>
-        <w:t>nom de l’inte</w:t>
-      </w:r>
-      <w:r>
-        <w:rPr>
-          <w:sz w:val="24"/>
-        </w:rPr>
-        <w:t xml:space="preserve">rface liée au switch </w:t>
-      </w:r>
-      <w:r>
-        <w:rPr>
-          <w:sz w:val="24"/>
-        </w:rPr>
-        <w:t>client</w:t>
-      </w:r>
-      <w:r>
-        <w:rPr>
-          <w:sz w:val="24"/>
-        </w:rPr>
-        <w:t>“</w:t>
-      </w:r>
-    </w:p>
-    <w:p>
-      <w:pPr>
-        <w:pStyle w:val="Commandes"/>
-        <w:rPr>
-          <w:lang w:val="en-US"/>
-        </w:rPr>
-      </w:pPr>
-      <w:r>
-        <w:rPr>
-          <w:lang w:val="en-US"/>
-        </w:rPr>
-        <w:t>Switch(config-</w:t>
-      </w:r>
-      <w:proofErr w:type="gramStart"/>
-      <w:r>
-        <w:rPr>
-          <w:lang w:val="en-US"/>
-        </w:rPr>
-        <w:t>if)#</w:t>
-      </w:r>
-      <w:proofErr w:type="gramEnd"/>
-      <w:r>
-        <w:rPr>
-          <w:lang w:val="en-US"/>
-        </w:rPr>
-        <w:t xml:space="preserve"> </w:t>
-      </w:r>
-      <w:r>
-        <w:rPr>
-          <w:lang w:val="en-US"/>
-        </w:rPr>
-        <w:t>switchport mode trunk</w:t>
-      </w:r>
-    </w:p>
-    <w:p>
-      <w:pPr>
-        <w:pStyle w:val="Commandes"/>
-        <w:rPr>
-          <w:lang w:val="en-US"/>
-        </w:rPr>
-      </w:pPr>
-      <w:r>
-        <w:rPr>
-          <w:lang w:val="en-US"/>
-        </w:rPr>
-        <w:t>Switch</w:t>
-      </w:r>
-      <w:r>
-        <w:rPr>
-          <w:lang w:val="en-US"/>
-        </w:rPr>
-        <w:t>(config-</w:t>
-      </w:r>
-      <w:proofErr w:type="gramStart"/>
-      <w:r>
-        <w:rPr>
-          <w:lang w:val="en-US"/>
-        </w:rPr>
-        <w:t>if)#</w:t>
-      </w:r>
-      <w:proofErr w:type="gramEnd"/>
-      <w:r>
-        <w:rPr>
-          <w:lang w:val="en-US"/>
-        </w:rPr>
-        <w:t>exit</w:t>
-      </w:r>
-    </w:p>
-    <w:p>
-      <w:pPr>
-        <w:pStyle w:val="Commandes"/>
-        <w:rPr>
-          <w:lang w:val="en-US"/>
-        </w:rPr>
-      </w:pPr>
-      <w:r>
-        <w:rPr>
-          <w:lang w:val="en-US"/>
-        </w:rPr>
-        <w:t>Switch</w:t>
-      </w:r>
-      <w:r>
-        <w:rPr>
-          <w:lang w:val="en-US"/>
-        </w:rPr>
-        <w:t>(config)#</w:t>
-      </w:r>
-      <w:r>
-        <w:rPr>
-          <w:lang w:val="en-US"/>
-        </w:rPr>
-        <w:t>exit</w:t>
-      </w:r>
-    </w:p>
-    <w:p>
-      <w:pPr>
-        <w:spacing w:after="0"/>
+          <w:lang w:val="en-US"/>
+        </w:rPr>
+        <w:t xml:space="preserve">Switch </w:t>
+      </w:r>
+      <w:proofErr w:type="gramStart"/>
+      <w:r>
         <w:rPr>
           <w:b/>
           <w:sz w:val="24"/>
           <w:u w:val="single"/>
           <w:lang w:val="en-US"/>
         </w:rPr>
-      </w:pPr>
+        <w:t>1 :</w:t>
+      </w:r>
+      <w:proofErr w:type="gramEnd"/>
       <w:r>
         <w:rPr>
           <w:b/>
@@ -2985,9 +2764,9 @@
           <w:u w:val="single"/>
           <w:lang w:val="en-US"/>
         </w:rPr>
-        <w:t xml:space="preserve">Switch </w:t>
-      </w:r>
-      <w:proofErr w:type="gramStart"/>
+        <w:t xml:space="preserve"> </w:t>
+      </w:r>
+      <w:proofErr w:type="spellStart"/>
       <w:r>
         <w:rPr>
           <w:b/>
@@ -2995,9 +2774,9 @@
           <w:u w:val="single"/>
           <w:lang w:val="en-US"/>
         </w:rPr>
-        <w:t>2 :</w:t>
-      </w:r>
-      <w:proofErr w:type="gramEnd"/>
+        <w:t>serveur</w:t>
+      </w:r>
+      <w:proofErr w:type="spellEnd"/>
       <w:r>
         <w:rPr>
           <w:b/>
@@ -3005,7 +2784,7 @@
           <w:u w:val="single"/>
           <w:lang w:val="en-US"/>
         </w:rPr>
-        <w:t xml:space="preserve"> client (droite): </w:t>
+        <w:t xml:space="preserve"> (gauche) :</w:t>
       </w:r>
     </w:p>
     <w:p>
@@ -3072,18 +2851,12 @@
         <w:rPr>
           <w:sz w:val="24"/>
         </w:rPr>
-        <w:t xml:space="preserve">rface </w:t>
+        <w:t>rface liée au switch client</w:t>
       </w:r>
       <w:r>
         <w:rPr>
           <w:sz w:val="24"/>
         </w:rPr>
-        <w:t>liée au switch serveur</w:t>
-      </w:r>
-      <w:r>
-        <w:rPr>
-          <w:sz w:val="24"/>
-        </w:rPr>
         <w:t>“</w:t>
       </w:r>
     </w:p>
@@ -3180,13 +2953,6 @@
         </w:rPr>
         <w:t>exit</w:t>
       </w:r>
-    </w:p>
-    <w:p>
-      <w:pPr>
-        <w:rPr>
-          <w:lang w:val="en-US"/>
-        </w:rPr>
-      </w:pPr>
     </w:p>
     <w:p>
       <w:pPr>
@@ -3195,6 +2961,7 @@
           <w:b/>
           <w:sz w:val="24"/>
           <w:u w:val="single"/>
+          <w:lang w:val="en-US"/>
         </w:rPr>
       </w:pPr>
       <w:r>
@@ -3202,185 +2969,264 @@
           <w:b/>
           <w:sz w:val="24"/>
           <w:u w:val="single"/>
-        </w:rPr>
-        <w:t>Switch 1 : serveur (gauche) :</w:t>
-      </w:r>
-    </w:p>
-    <w:p>
-      <w:pPr>
-        <w:pStyle w:val="Commandes"/>
-        <w:rPr>
-          <w:lang w:val="en-US"/>
-        </w:rPr>
-      </w:pPr>
-      <w:r>
-        <w:rPr>
-          <w:lang w:val="en-US"/>
-        </w:rPr>
-        <w:t>Switch&gt;enable</w:t>
-      </w:r>
-    </w:p>
-    <w:p>
-      <w:pPr>
-        <w:pStyle w:val="Commandes"/>
-        <w:rPr>
-          <w:lang w:val="en-US"/>
-        </w:rPr>
-      </w:pPr>
-      <w:proofErr w:type="spellStart"/>
-      <w:r>
-        <w:rPr>
-          <w:lang w:val="en-US"/>
-        </w:rPr>
-        <w:t>Switch#conf</w:t>
-      </w:r>
-      <w:proofErr w:type="spellEnd"/>
-      <w:r>
-        <w:rPr>
-          <w:lang w:val="en-US"/>
-        </w:rPr>
-        <w:t xml:space="preserve"> t </w:t>
-      </w:r>
-    </w:p>
-    <w:p>
-      <w:pPr>
-        <w:pStyle w:val="Commandes"/>
-        <w:rPr>
-          <w:lang w:val="en-US"/>
-        </w:rPr>
-      </w:pPr>
-      <w:r>
-        <w:rPr>
-          <w:lang w:val="en-US"/>
-        </w:rPr>
-        <w:t>Switch(config)#</w:t>
-      </w:r>
-      <w:proofErr w:type="spellStart"/>
-      <w:r>
-        <w:rPr>
-          <w:lang w:val="en-US"/>
-        </w:rPr>
-        <w:t>vtp</w:t>
-      </w:r>
-      <w:proofErr w:type="spellEnd"/>
-      <w:r>
-        <w:rPr>
-          <w:lang w:val="en-US"/>
-        </w:rPr>
-        <w:t xml:space="preserve"> domain « nom de </w:t>
-      </w:r>
-      <w:proofErr w:type="spellStart"/>
-      <w:r>
-        <w:rPr>
-          <w:lang w:val="en-US"/>
-        </w:rPr>
-        <w:t>domaine</w:t>
-      </w:r>
-      <w:proofErr w:type="spellEnd"/>
-      <w:r>
-        <w:rPr>
-          <w:lang w:val="en-US"/>
-        </w:rPr>
-        <w:t> »</w:t>
-      </w:r>
-    </w:p>
-    <w:p>
-      <w:pPr>
-        <w:pStyle w:val="Commandes"/>
-        <w:rPr>
-          <w:lang w:val="en-US"/>
-        </w:rPr>
-      </w:pPr>
-      <w:r>
-        <w:rPr>
-          <w:lang w:val="en-US"/>
-        </w:rPr>
-        <w:t>Switch(config)#</w:t>
-      </w:r>
-      <w:proofErr w:type="spellStart"/>
-      <w:r>
-        <w:rPr>
-          <w:lang w:val="en-US"/>
-        </w:rPr>
-        <w:t>vtp</w:t>
-      </w:r>
-      <w:proofErr w:type="spellEnd"/>
-      <w:r>
-        <w:rPr>
-          <w:lang w:val="en-US"/>
-        </w:rPr>
-        <w:t xml:space="preserve"> mode server</w:t>
-      </w:r>
-    </w:p>
-    <w:p>
-      <w:pPr>
-        <w:pStyle w:val="Commandes"/>
-        <w:rPr>
-          <w:lang w:val="en-US"/>
-        </w:rPr>
-      </w:pPr>
-      <w:r>
-        <w:rPr>
-          <w:lang w:val="en-US"/>
-        </w:rPr>
-        <w:lastRenderedPageBreak/>
-        <w:t>Switch</w:t>
-      </w:r>
-      <w:r>
-        <w:rPr>
-          <w:lang w:val="en-US"/>
-        </w:rPr>
-        <w:t>(config)#</w:t>
-      </w:r>
-      <w:r>
-        <w:rPr>
-          <w:lang w:val="en-US"/>
-        </w:rPr>
-        <w:t>exit</w:t>
-      </w:r>
-    </w:p>
-    <w:p>
-      <w:pPr>
-        <w:rPr>
-          <w:lang w:val="en-US"/>
-        </w:rPr>
-      </w:pPr>
-    </w:p>
-    <w:p>
-      <w:pPr>
-        <w:spacing w:after="0"/>
+          <w:lang w:val="en-US"/>
+        </w:rPr>
+        <w:t xml:space="preserve">Switch </w:t>
+      </w:r>
+      <w:proofErr w:type="gramStart"/>
+      <w:r>
         <w:rPr>
           <w:b/>
           <w:sz w:val="24"/>
           <w:u w:val="single"/>
-        </w:rPr>
-      </w:pPr>
+          <w:lang w:val="en-US"/>
+        </w:rPr>
+        <w:t>2 :</w:t>
+      </w:r>
+      <w:proofErr w:type="gramEnd"/>
       <w:r>
         <w:rPr>
           <w:b/>
           <w:sz w:val="24"/>
           <w:u w:val="single"/>
-        </w:rPr>
-        <w:t>Switch 2 : client (droite</w:t>
-      </w:r>
-      <w:proofErr w:type="gramStart"/>
-      <w:r>
+          <w:lang w:val="en-US"/>
+        </w:rPr>
+        <w:t xml:space="preserve"> client (droite): </w:t>
+      </w:r>
+    </w:p>
+    <w:p>
+      <w:pPr>
+        <w:pStyle w:val="Commandes"/>
+        <w:rPr>
+          <w:lang w:val="en-US"/>
+        </w:rPr>
+      </w:pPr>
+      <w:r>
+        <w:rPr>
+          <w:lang w:val="en-US"/>
+        </w:rPr>
+        <w:t>Switch&gt;enable</w:t>
+      </w:r>
+    </w:p>
+    <w:p>
+      <w:pPr>
+        <w:pStyle w:val="Commandes"/>
+        <w:rPr>
+          <w:lang w:val="en-US"/>
+        </w:rPr>
+      </w:pPr>
+      <w:proofErr w:type="spellStart"/>
+      <w:r>
+        <w:rPr>
+          <w:lang w:val="en-US"/>
+        </w:rPr>
+        <w:t>Switch#conf</w:t>
+      </w:r>
+      <w:proofErr w:type="spellEnd"/>
+      <w:r>
+        <w:rPr>
+          <w:lang w:val="en-US"/>
+        </w:rPr>
+        <w:t xml:space="preserve"> t </w:t>
+      </w:r>
+    </w:p>
+    <w:p>
+      <w:pPr>
+        <w:pStyle w:val="Commandes"/>
+        <w:rPr>
+          <w:sz w:val="24"/>
+        </w:rPr>
+      </w:pPr>
+      <w:r>
+        <w:t>Switch(config)#</w:t>
+      </w:r>
+      <w:proofErr w:type="spellStart"/>
+      <w:r>
+        <w:rPr>
+          <w:sz w:val="24"/>
+        </w:rPr>
+        <w:t>int</w:t>
+      </w:r>
+      <w:proofErr w:type="spellEnd"/>
+      <w:r>
+        <w:rPr>
+          <w:sz w:val="24"/>
+        </w:rPr>
+        <w:t xml:space="preserve"> “nom de l’inte</w:t>
+      </w:r>
+      <w:r>
+        <w:rPr>
+          <w:sz w:val="24"/>
+        </w:rPr>
+        <w:t>rface liée au switch serveur</w:t>
+      </w:r>
+      <w:r>
+        <w:rPr>
+          <w:sz w:val="24"/>
+        </w:rPr>
+        <w:t>“</w:t>
+      </w:r>
+    </w:p>
+    <w:p>
+      <w:pPr>
+        <w:pStyle w:val="Commandes"/>
+        <w:rPr>
+          <w:lang w:val="en-US"/>
+        </w:rPr>
+      </w:pPr>
+      <w:r>
+        <w:rPr>
+          <w:lang w:val="en-US"/>
+        </w:rPr>
+        <w:t>Switch(config-</w:t>
+      </w:r>
+      <w:proofErr w:type="gramStart"/>
+      <w:r>
+        <w:rPr>
+          <w:lang w:val="en-US"/>
+        </w:rPr>
+        <w:t>if)#</w:t>
+      </w:r>
+      <w:proofErr w:type="gramEnd"/>
+      <w:r>
+        <w:rPr>
+          <w:lang w:val="en-US"/>
+        </w:rPr>
+        <w:t xml:space="preserve"> </w:t>
+      </w:r>
+      <w:r>
+        <w:rPr>
+          <w:lang w:val="en-US"/>
+        </w:rPr>
+        <w:t>switchport mode trunk</w:t>
+      </w:r>
+    </w:p>
+    <w:p>
+      <w:pPr>
+        <w:pStyle w:val="Commandes"/>
+        <w:rPr>
+          <w:lang w:val="en-US"/>
+        </w:rPr>
+      </w:pPr>
+      <w:r>
+        <w:rPr>
+          <w:lang w:val="en-US"/>
+        </w:rPr>
+        <w:t>Switch</w:t>
+      </w:r>
+      <w:r>
+        <w:rPr>
+          <w:lang w:val="en-US"/>
+        </w:rPr>
+        <w:t>(config-</w:t>
+      </w:r>
+      <w:proofErr w:type="gramStart"/>
+      <w:r>
+        <w:rPr>
+          <w:lang w:val="en-US"/>
+        </w:rPr>
+        <w:t>if)#</w:t>
+      </w:r>
+      <w:proofErr w:type="gramEnd"/>
+      <w:r>
+        <w:rPr>
+          <w:lang w:val="en-US"/>
+        </w:rPr>
+        <w:t>exit</w:t>
+      </w:r>
+    </w:p>
+    <w:p>
+      <w:pPr>
+        <w:pStyle w:val="Commandes"/>
+        <w:rPr>
+          <w:lang w:val="en-US"/>
+        </w:rPr>
+      </w:pPr>
+      <w:r>
+        <w:rPr>
+          <w:lang w:val="en-US"/>
+        </w:rPr>
+        <w:t>Switch</w:t>
+      </w:r>
+      <w:r>
+        <w:rPr>
+          <w:lang w:val="en-US"/>
+        </w:rPr>
+        <w:t>(config)#</w:t>
+      </w:r>
+      <w:r>
+        <w:rPr>
+          <w:lang w:val="en-US"/>
+        </w:rPr>
+        <w:t>exit</w:t>
+      </w:r>
+    </w:p>
+    <w:p>
+      <w:pPr>
+        <w:rPr>
+          <w:lang w:val="en-US"/>
+        </w:rPr>
+      </w:pPr>
+    </w:p>
+    <w:p>
+      <w:pPr>
+        <w:spacing w:after="0"/>
         <w:rPr>
           <w:b/>
           <w:sz w:val="24"/>
           <w:u w:val="single"/>
-        </w:rPr>
-        <w:t>):</w:t>
-      </w:r>
-      <w:proofErr w:type="gramEnd"/>
+          <w:lang w:val="en-US"/>
+        </w:rPr>
+      </w:pPr>
       <w:r>
         <w:rPr>
           <w:b/>
           <w:sz w:val="24"/>
           <w:u w:val="single"/>
+          <w:lang w:val="en-US"/>
+        </w:rPr>
+        <w:t xml:space="preserve">Switch </w:t>
+      </w:r>
+      <w:proofErr w:type="gramStart"/>
+      <w:r>
+        <w:rPr>
+          <w:b/>
+          <w:sz w:val="24"/>
+          <w:u w:val="single"/>
+          <w:lang w:val="en-US"/>
+        </w:rPr>
+        <w:t>1 :</w:t>
+      </w:r>
+      <w:proofErr w:type="gramEnd"/>
+      <w:r>
+        <w:rPr>
+          <w:b/>
+          <w:sz w:val="24"/>
+          <w:u w:val="single"/>
+          <w:lang w:val="en-US"/>
         </w:rPr>
         <w:t xml:space="preserve"> </w:t>
       </w:r>
+      <w:proofErr w:type="spellStart"/>
+      <w:r>
+        <w:rPr>
+          <w:b/>
+          <w:sz w:val="24"/>
+          <w:u w:val="single"/>
+          <w:lang w:val="en-US"/>
+        </w:rPr>
+        <w:t>serveur</w:t>
+      </w:r>
+      <w:proofErr w:type="spellEnd"/>
+      <w:r>
+        <w:rPr>
+          <w:b/>
+          <w:sz w:val="24"/>
+          <w:u w:val="single"/>
+          <w:lang w:val="en-US"/>
+        </w:rPr>
+        <w:t xml:space="preserve"> (gauche) :</w:t>
+      </w:r>
     </w:p>
     <w:p>
       <w:pPr>
@@ -3445,16 +3291,190 @@
     <w:p>
       <w:pPr>
         <w:pStyle w:val="Commandes"/>
-      </w:pPr>
-      <w:r>
+        <w:rPr>
+          <w:lang w:val="en-US"/>
+        </w:rPr>
+      </w:pPr>
+      <w:r>
+        <w:rPr>
+          <w:lang w:val="en-US"/>
+        </w:rPr>
         <w:t>Switch(config)#</w:t>
       </w:r>
       <w:proofErr w:type="spellStart"/>
       <w:r>
+        <w:rPr>
+          <w:lang w:val="en-US"/>
+        </w:rPr>
         <w:t>vtp</w:t>
       </w:r>
       <w:proofErr w:type="spellEnd"/>
       <w:r>
+        <w:rPr>
+          <w:lang w:val="en-US"/>
+        </w:rPr>
+        <w:t xml:space="preserve"> mode server</w:t>
+      </w:r>
+    </w:p>
+    <w:p>
+      <w:pPr>
+        <w:pStyle w:val="Commandes"/>
+        <w:rPr>
+          <w:lang w:val="en-US"/>
+        </w:rPr>
+      </w:pPr>
+      <w:r>
+        <w:rPr>
+          <w:lang w:val="en-US"/>
+        </w:rPr>
+        <w:lastRenderedPageBreak/>
+        <w:t>Switch</w:t>
+      </w:r>
+      <w:r>
+        <w:rPr>
+          <w:lang w:val="en-US"/>
+        </w:rPr>
+        <w:t>(config)#</w:t>
+      </w:r>
+      <w:r>
+        <w:rPr>
+          <w:lang w:val="en-US"/>
+        </w:rPr>
+        <w:t>exit</w:t>
+      </w:r>
+    </w:p>
+    <w:p>
+      <w:pPr>
+        <w:rPr>
+          <w:lang w:val="en-US"/>
+        </w:rPr>
+      </w:pPr>
+    </w:p>
+    <w:p>
+      <w:pPr>
+        <w:spacing w:after="0"/>
+        <w:rPr>
+          <w:b/>
+          <w:sz w:val="24"/>
+          <w:u w:val="single"/>
+          <w:lang w:val="en-US"/>
+        </w:rPr>
+      </w:pPr>
+      <w:r>
+        <w:rPr>
+          <w:b/>
+          <w:sz w:val="24"/>
+          <w:u w:val="single"/>
+          <w:lang w:val="en-US"/>
+        </w:rPr>
+        <w:t xml:space="preserve">Switch </w:t>
+      </w:r>
+      <w:proofErr w:type="gramStart"/>
+      <w:r>
+        <w:rPr>
+          <w:b/>
+          <w:sz w:val="24"/>
+          <w:u w:val="single"/>
+          <w:lang w:val="en-US"/>
+        </w:rPr>
+        <w:t>2 :</w:t>
+      </w:r>
+      <w:proofErr w:type="gramEnd"/>
+      <w:r>
+        <w:rPr>
+          <w:b/>
+          <w:sz w:val="24"/>
+          <w:u w:val="single"/>
+          <w:lang w:val="en-US"/>
+        </w:rPr>
+        <w:t xml:space="preserve"> client (droite): </w:t>
+      </w:r>
+    </w:p>
+    <w:p>
+      <w:pPr>
+        <w:pStyle w:val="Commandes"/>
+        <w:rPr>
+          <w:lang w:val="en-US"/>
+        </w:rPr>
+      </w:pPr>
+      <w:r>
+        <w:rPr>
+          <w:lang w:val="en-US"/>
+        </w:rPr>
+        <w:t>Switch&gt;enable</w:t>
+      </w:r>
+    </w:p>
+    <w:p>
+      <w:pPr>
+        <w:pStyle w:val="Commandes"/>
+        <w:rPr>
+          <w:lang w:val="en-US"/>
+        </w:rPr>
+      </w:pPr>
+      <w:proofErr w:type="spellStart"/>
+      <w:r>
+        <w:rPr>
+          <w:lang w:val="en-US"/>
+        </w:rPr>
+        <w:t>Switch#conf</w:t>
+      </w:r>
+      <w:proofErr w:type="spellEnd"/>
+      <w:r>
+        <w:rPr>
+          <w:lang w:val="en-US"/>
+        </w:rPr>
+        <w:t xml:space="preserve"> t </w:t>
+      </w:r>
+    </w:p>
+    <w:p>
+      <w:pPr>
+        <w:pStyle w:val="Commandes"/>
+      </w:pPr>
+      <w:r>
+        <w:t>Switch(config)#</w:t>
+      </w:r>
+      <w:proofErr w:type="spellStart"/>
+      <w:r>
+        <w:t>vtp</w:t>
+      </w:r>
+      <w:proofErr w:type="spellEnd"/>
+      <w:r>
+        <w:t xml:space="preserve"> </w:t>
+      </w:r>
+      <w:proofErr w:type="spellStart"/>
+      <w:r>
+        <w:t>domain</w:t>
+      </w:r>
+      <w:proofErr w:type="spellEnd"/>
+      <w:r>
+        <w:t xml:space="preserve"> « nom de domaine »</w:t>
+      </w:r>
+    </w:p>
+    <w:p>
+      <w:pPr>
+        <w:pStyle w:val="Commandes"/>
+        <w:rPr>
+          <w:lang w:val="en-US"/>
+        </w:rPr>
+      </w:pPr>
+      <w:r>
+        <w:rPr>
+          <w:lang w:val="en-US"/>
+        </w:rPr>
+        <w:t>Switch(config)#</w:t>
+      </w:r>
+      <w:proofErr w:type="spellStart"/>
+      <w:r>
+        <w:rPr>
+          <w:lang w:val="en-US"/>
+        </w:rPr>
+        <w:t>vtp</w:t>
+      </w:r>
+      <w:proofErr w:type="spellEnd"/>
+      <w:r>
+        <w:rPr>
+          <w:lang w:val="en-US"/>
+        </w:rPr>
         <w:t xml:space="preserve"> mode client </w:t>
       </w:r>
     </w:p>
@@ -3823,72 +3843,25 @@
         <w:pStyle w:val="Commandes"/>
         <w:rPr>
           <w:sz w:val="24"/>
-          <w:lang w:val="en-US"/>
-        </w:rPr>
-      </w:pPr>
-      <w:r>
-        <w:rPr>
-          <w:lang w:val="en-US"/>
-        </w:rPr>
+        </w:rPr>
+      </w:pPr>
+      <w:r>
         <w:t>Switch(config)#</w:t>
       </w:r>
+      <w:proofErr w:type="spellStart"/>
       <w:r>
         <w:rPr>
           <w:sz w:val="24"/>
-          <w:lang w:val="en-US"/>
-        </w:rPr>
-        <w:t xml:space="preserve">int “nom de </w:t>
-      </w:r>
-      <w:proofErr w:type="spellStart"/>
+        </w:rPr>
+        <w:t>int</w:t>
+      </w:r>
+      <w:proofErr w:type="spellEnd"/>
       <w:r>
         <w:rPr>
           <w:sz w:val="24"/>
-          <w:lang w:val="en-US"/>
-        </w:rPr>
-        <w:t>l’interface</w:t>
-      </w:r>
-      <w:proofErr w:type="spellEnd"/>
-      <w:r>
-        <w:rPr>
-          <w:sz w:val="24"/>
-          <w:lang w:val="en-US"/>
-        </w:rPr>
-        <w:t xml:space="preserve"> </w:t>
-      </w:r>
-      <w:proofErr w:type="spellStart"/>
-      <w:r>
-        <w:rPr>
-          <w:sz w:val="24"/>
-          <w:lang w:val="en-US"/>
-        </w:rPr>
-        <w:t>liée</w:t>
-      </w:r>
-      <w:proofErr w:type="spellEnd"/>
-      <w:r>
-        <w:rPr>
-          <w:sz w:val="24"/>
-          <w:lang w:val="en-US"/>
-        </w:rPr>
-        <w:t xml:space="preserve"> au switch </w:t>
-      </w:r>
-      <w:proofErr w:type="spellStart"/>
-      <w:proofErr w:type="gramStart"/>
-      <w:r>
-        <w:rPr>
-          <w:sz w:val="24"/>
-          <w:lang w:val="en-US"/>
-        </w:rPr>
-        <w:t>serveur</w:t>
-      </w:r>
-      <w:proofErr w:type="spellEnd"/>
-      <w:r>
-        <w:rPr>
-          <w:sz w:val="24"/>
-          <w:lang w:val="en-US"/>
-        </w:rPr>
-        <w:t>“</w:t>
-      </w:r>
-      <w:proofErr w:type="gramEnd"/>
+        </w:rPr>
+        <w:t xml:space="preserve"> “nom de l’interface liée au switch serveur“</w:t>
+      </w:r>
     </w:p>
     <w:p>
       <w:pPr>
@@ -4011,183 +3984,176 @@
           <w:sz w:val="24"/>
           <w:szCs w:val="24"/>
         </w:rPr>
-        <w:t>routeur</w:t>
-      </w:r>
+        <w:t>routeur:</w:t>
+      </w:r>
+      <w:proofErr w:type="gramEnd"/>
+    </w:p>
+    <w:p>
+      <w:pPr>
+        <w:pStyle w:val="Commandes"/>
+      </w:pPr>
+      <w:r>
+        <w:t>Router</w:t>
+      </w:r>
+      <w:r>
+        <w:t>&gt;enable</w:t>
+      </w:r>
+    </w:p>
+    <w:p>
+      <w:pPr>
+        <w:pStyle w:val="Commandes"/>
+      </w:pPr>
+      <w:r>
+        <w:t>Router</w:t>
+      </w:r>
+      <w:r>
+        <w:t xml:space="preserve"> </w:t>
+      </w:r>
+      <w:r>
+        <w:t xml:space="preserve">#conf t </w:t>
+      </w:r>
+    </w:p>
+    <w:p>
+      <w:pPr>
+        <w:pStyle w:val="Commandes"/>
+      </w:pPr>
+      <w:r>
+        <w:t>Router</w:t>
+      </w:r>
+      <w:r>
+        <w:t>(config)#</w:t>
+      </w:r>
+      <w:r>
+        <w:t xml:space="preserve"> </w:t>
+      </w:r>
+      <w:r>
+        <w:t>interface</w:t>
+      </w:r>
+      <w:r>
+        <w:t> </w:t>
+      </w:r>
+      <w:r>
+        <w:rPr>
+          <w:sz w:val="24"/>
+        </w:rPr>
+        <w:t>“</w:t>
+      </w:r>
+      <w:r>
+        <w:t>nom de l’interface d’entrée du routeur</w:t>
+      </w:r>
+      <w:r>
+        <w:rPr>
+          <w:sz w:val="24"/>
+        </w:rPr>
+        <w:t>“</w:t>
+      </w:r>
+    </w:p>
+    <w:p>
+      <w:pPr>
+        <w:spacing w:after="0"/>
+        <w:rPr>
+          <w:sz w:val="24"/>
+        </w:rPr>
+      </w:pPr>
+      <w:r>
+        <w:rPr>
+          <w:sz w:val="24"/>
+        </w:rPr>
+        <w:t>(</w:t>
+      </w:r>
+      <w:r>
+        <w:rPr>
+          <w:sz w:val="24"/>
+        </w:rPr>
+        <w:t>Exemple</w:t>
+      </w:r>
+      <w:r>
+        <w:rPr>
+          <w:sz w:val="24"/>
+        </w:rPr>
+        <w:t> : pour le réseau 192.168.1.0/24 l’interface est : Fa0/0.1)</w:t>
+      </w:r>
+    </w:p>
+    <w:p>
+      <w:pPr>
+        <w:pStyle w:val="Commandes"/>
+      </w:pPr>
+      <w:r>
+        <w:t>Router</w:t>
+      </w:r>
+      <w:r>
+        <w:t>(config</w:t>
+      </w:r>
+      <w:r>
+        <w:t>-</w:t>
+      </w:r>
+      <w:proofErr w:type="gramStart"/>
+      <w:r>
+        <w:t>if</w:t>
+      </w:r>
+      <w:r>
+        <w:t>)#</w:t>
+      </w:r>
+      <w:proofErr w:type="gramEnd"/>
+      <w:r>
+        <w:t xml:space="preserve"> </w:t>
+      </w:r>
+      <w:r>
+        <w:t xml:space="preserve">encapsulation dot1Q </w:t>
+      </w:r>
+      <w:r>
+        <w:rPr>
+          <w:sz w:val="24"/>
+        </w:rPr>
+        <w:t>“</w:t>
+      </w:r>
+      <w:proofErr w:type="spellStart"/>
+      <w:r>
+        <w:t>numero</w:t>
+      </w:r>
+      <w:proofErr w:type="spellEnd"/>
+      <w:r>
+        <w:t xml:space="preserve"> du vlan</w:t>
+      </w:r>
+      <w:r>
+        <w:rPr>
+          <w:sz w:val="24"/>
+        </w:rPr>
+        <w:t>“</w:t>
+      </w:r>
+    </w:p>
+    <w:p>
+      <w:pPr>
+        <w:spacing w:after="0"/>
+        <w:rPr>
+          <w:sz w:val="24"/>
+        </w:rPr>
+      </w:pPr>
+      <w:r>
+        <w:rPr>
+          <w:sz w:val="24"/>
+        </w:rPr>
+        <w:t>Configurer</w:t>
+      </w:r>
+      <w:r>
+        <w:rPr>
+          <w:sz w:val="24"/>
+        </w:rPr>
+        <w:t xml:space="preserve"> l’adresse IP</w:t>
+      </w:r>
+    </w:p>
+    <w:p>
+      <w:pPr>
+        <w:spacing w:after="0"/>
+        <w:rPr>
+          <w:sz w:val="24"/>
+        </w:rPr>
+      </w:pPr>
       <w:r>
         <w:rPr>
           <w:sz w:val="24"/>
           <w:szCs w:val="24"/>
         </w:rPr>
-        <w:t>:</w:t>
-      </w:r>
-      <w:proofErr w:type="gramEnd"/>
-    </w:p>
-    <w:p>
-      <w:pPr>
-        <w:pStyle w:val="Commandes"/>
-      </w:pPr>
-      <w:r>
-        <w:t>Router</w:t>
-      </w:r>
-      <w:r>
-        <w:t>&gt;enable</w:t>
-      </w:r>
-    </w:p>
-    <w:p>
-      <w:pPr>
-        <w:pStyle w:val="Commandes"/>
-      </w:pPr>
-      <w:r>
-        <w:t>Router</w:t>
-      </w:r>
-      <w:r>
-        <w:t xml:space="preserve"> </w:t>
-      </w:r>
-      <w:r>
-        <w:t xml:space="preserve">#conf t </w:t>
-      </w:r>
-    </w:p>
-    <w:p>
-      <w:pPr>
-        <w:pStyle w:val="Commandes"/>
-      </w:pPr>
-      <w:r>
-        <w:t>Router</w:t>
-      </w:r>
-      <w:r>
-        <w:t>(config)#</w:t>
-      </w:r>
-      <w:r>
-        <w:t xml:space="preserve"> </w:t>
-      </w:r>
-      <w:r>
-        <w:t>interface</w:t>
-      </w:r>
-      <w:r>
-        <w:t> </w:t>
-      </w:r>
-      <w:r>
-        <w:rPr>
-          <w:sz w:val="24"/>
-        </w:rPr>
-        <w:t>“</w:t>
-      </w:r>
-      <w:r>
-        <w:t>nom de l’interface d’entrée du routeur</w:t>
-      </w:r>
-      <w:r>
-        <w:rPr>
-          <w:sz w:val="24"/>
-        </w:rPr>
-        <w:t>“</w:t>
-      </w:r>
-    </w:p>
-    <w:p>
-      <w:pPr>
-        <w:spacing w:after="0"/>
-        <w:rPr>
-          <w:sz w:val="24"/>
-        </w:rPr>
-      </w:pPr>
-      <w:r>
-        <w:rPr>
-          <w:sz w:val="24"/>
-        </w:rPr>
-        <w:t>(</w:t>
-      </w:r>
-      <w:r>
-        <w:rPr>
-          <w:sz w:val="24"/>
-        </w:rPr>
-        <w:t>Exemple</w:t>
-      </w:r>
-      <w:r>
-        <w:rPr>
-          <w:sz w:val="24"/>
-        </w:rPr>
-        <w:t> : pour le réseau 192.168.1.0/24 l’interface est : Fa0/0.1)</w:t>
-      </w:r>
-    </w:p>
-    <w:p>
-      <w:pPr>
-        <w:pStyle w:val="Commandes"/>
-      </w:pPr>
-      <w:r>
-        <w:t>Router</w:t>
-      </w:r>
-      <w:r>
-        <w:t>(config</w:t>
-      </w:r>
-      <w:r>
-        <w:t>-</w:t>
-      </w:r>
-      <w:proofErr w:type="gramStart"/>
-      <w:r>
-        <w:t>if</w:t>
-      </w:r>
-      <w:r>
-        <w:t>)#</w:t>
-      </w:r>
-      <w:proofErr w:type="gramEnd"/>
-      <w:r>
-        <w:t xml:space="preserve"> </w:t>
-      </w:r>
-      <w:r>
-        <w:t xml:space="preserve">encapsulation dot1Q </w:t>
-      </w:r>
-      <w:r>
-        <w:rPr>
-          <w:sz w:val="24"/>
-        </w:rPr>
-        <w:t>“</w:t>
-      </w:r>
-      <w:proofErr w:type="spellStart"/>
-      <w:r>
-        <w:t>numero</w:t>
-      </w:r>
-      <w:proofErr w:type="spellEnd"/>
-      <w:r>
-        <w:t xml:space="preserve"> du vlan</w:t>
-      </w:r>
-      <w:r>
-        <w:rPr>
-          <w:sz w:val="24"/>
-        </w:rPr>
-        <w:t>“</w:t>
-      </w:r>
-    </w:p>
-    <w:p>
-      <w:pPr>
-        <w:spacing w:after="0"/>
-        <w:rPr>
-          <w:sz w:val="24"/>
-        </w:rPr>
-      </w:pPr>
-      <w:r>
-        <w:rPr>
-          <w:sz w:val="24"/>
-        </w:rPr>
-        <w:t>Configurer</w:t>
-      </w:r>
-      <w:r>
-        <w:rPr>
-          <w:sz w:val="24"/>
-        </w:rPr>
-        <w:t xml:space="preserve"> l’adresse IP</w:t>
-      </w:r>
-    </w:p>
-    <w:p>
-      <w:pPr>
-        <w:spacing w:after="0"/>
-        <w:rPr>
-          <w:sz w:val="24"/>
-        </w:rPr>
-      </w:pPr>
-      <w:r>
-        <w:rPr>
-          <w:sz w:val="24"/>
-          <w:szCs w:val="24"/>
-        </w:rPr>
         <w:t>Allumer</w:t>
       </w:r>
       <w:r>
@@ -5597,239 +5563,268 @@
         <w:pStyle w:val="Titre1"/>
         <w:rPr>
           <w:rFonts w:eastAsia="Times New Roman"/>
-          <w:lang w:eastAsia="fr-FR"/>
-        </w:rPr>
-      </w:pPr>
-      <w:r>
-        <w:rPr>
-          <w:rFonts w:eastAsia="Times New Roman"/>
-          <w:lang w:eastAsia="fr-FR"/>
-        </w:rPr>
-        <w:t>Vérifier le NAT</w:t>
-      </w:r>
-    </w:p>
-    <w:p>
-      <w:pPr>
-        <w:pStyle w:val="Commandes"/>
-      </w:pPr>
-      <w:proofErr w:type="spellStart"/>
-      <w:proofErr w:type="gramStart"/>
-      <w:r>
-        <w:t>ciscoasa</w:t>
-      </w:r>
-      <w:proofErr w:type="gramEnd"/>
-      <w:r>
-        <w:t>#show</w:t>
-      </w:r>
-      <w:proofErr w:type="spellEnd"/>
-      <w:r>
-        <w:t xml:space="preserve"> </w:t>
-      </w:r>
-      <w:proofErr w:type="spellStart"/>
-      <w:r>
-        <w:t>xlate</w:t>
-      </w:r>
-      <w:proofErr w:type="spellEnd"/>
-      <w:r>
-        <w:t xml:space="preserve"> </w:t>
-      </w:r>
-    </w:p>
-    <w:p>
-      <w:pPr>
-        <w:pStyle w:val="Commandes"/>
-        <w:rPr>
-          <w:lang w:val="en-US"/>
-        </w:rPr>
-      </w:pPr>
-      <w:r>
-        <w:rPr>
-          <w:lang w:val="en-US"/>
-        </w:rPr>
-        <w:t>1 in use, 1 most used</w:t>
-      </w:r>
-    </w:p>
-    <w:p>
-      <w:pPr>
-        <w:pStyle w:val="Commandes"/>
-        <w:rPr>
-          <w:lang w:val="en-US"/>
-        </w:rPr>
-      </w:pPr>
-      <w:r>
-        <w:rPr>
-          <w:lang w:val="en-US"/>
-        </w:rPr>
-        <w:t xml:space="preserve">Flags: D - DNS, e - extended, I - identity, </w:t>
-      </w:r>
-      <w:proofErr w:type="spellStart"/>
-      <w:r>
-        <w:rPr>
-          <w:lang w:val="en-US"/>
-        </w:rPr>
-        <w:t>i</w:t>
-      </w:r>
-      <w:proofErr w:type="spellEnd"/>
-      <w:r>
-        <w:rPr>
-          <w:lang w:val="en-US"/>
-        </w:rPr>
-        <w:t xml:space="preserve"> - dynamic, r - </w:t>
-      </w:r>
-      <w:proofErr w:type="spellStart"/>
-      <w:r>
-        <w:rPr>
-          <w:lang w:val="en-US"/>
-        </w:rPr>
-        <w:t>portmap</w:t>
-      </w:r>
-      <w:proofErr w:type="spellEnd"/>
-      <w:r>
-        <w:rPr>
-          <w:lang w:val="en-US"/>
-        </w:rPr>
-        <w:t>, s - static, T - twice, N - net-to-net</w:t>
-      </w:r>
-    </w:p>
-    <w:p>
-      <w:pPr>
-        <w:pStyle w:val="Commandes"/>
-        <w:rPr>
-          <w:lang w:val="en-US"/>
-        </w:rPr>
-      </w:pPr>
-      <w:r>
-        <w:rPr>
-          <w:lang w:val="en-US"/>
-        </w:rPr>
-        <w:t xml:space="preserve">ICMP PAT from inside:172.16.1.5/13 to outside:203.1.1.2/23555 flags </w:t>
-      </w:r>
-      <w:proofErr w:type="spellStart"/>
-      <w:r>
-        <w:rPr>
-          <w:lang w:val="en-US"/>
-        </w:rPr>
-        <w:t>i</w:t>
-      </w:r>
-      <w:proofErr w:type="spellEnd"/>
-      <w:r>
-        <w:rPr>
-          <w:lang w:val="en-US"/>
-        </w:rPr>
-        <w:t xml:space="preserve"> idle 00:00:08, timeout 0:00:30</w:t>
-      </w:r>
-    </w:p>
-    <w:p>
-      <w:pPr>
-        <w:pStyle w:val="Commandes"/>
-        <w:rPr>
-          <w:lang w:val="en-US"/>
-        </w:rPr>
-      </w:pPr>
-    </w:p>
-    <w:p>
-      <w:pPr>
-        <w:pStyle w:val="Commandes"/>
-        <w:rPr>
-          <w:lang w:val="en-US"/>
-        </w:rPr>
-      </w:pPr>
-      <w:proofErr w:type="spellStart"/>
-      <w:r>
-        <w:rPr>
-          <w:lang w:val="en-US"/>
-        </w:rPr>
-        <w:t>ciscoasa#show</w:t>
-      </w:r>
-      <w:proofErr w:type="spellEnd"/>
-      <w:r>
-        <w:rPr>
-          <w:lang w:val="en-US"/>
-        </w:rPr>
-        <w:t xml:space="preserve"> </w:t>
-      </w:r>
-      <w:proofErr w:type="spellStart"/>
-      <w:r>
-        <w:rPr>
-          <w:lang w:val="en-US"/>
-        </w:rPr>
-        <w:t>nat</w:t>
-      </w:r>
-      <w:proofErr w:type="spellEnd"/>
-    </w:p>
-    <w:p>
-      <w:pPr>
-        <w:pStyle w:val="Commandes"/>
-        <w:rPr>
-          <w:lang w:val="en-US"/>
-        </w:rPr>
-      </w:pPr>
-      <w:r>
-        <w:rPr>
-          <w:lang w:val="en-US"/>
-        </w:rPr>
-        <w:t>Auto NAT Policies (Section 2)</w:t>
-      </w:r>
-    </w:p>
-    <w:p>
-      <w:pPr>
-        <w:pStyle w:val="Commandes"/>
-        <w:rPr>
-          <w:lang w:val="en-US"/>
-        </w:rPr>
-      </w:pPr>
-      <w:r>
-        <w:rPr>
-          <w:lang w:val="en-US"/>
-        </w:rPr>
-        <w:t>1 (inside) to (outside) source dynamic LAN interface</w:t>
-      </w:r>
-    </w:p>
-    <w:p>
-      <w:pPr>
-        <w:pStyle w:val="Commandes"/>
-      </w:pPr>
-      <w:proofErr w:type="spellStart"/>
-      <w:proofErr w:type="gramStart"/>
-      <w:r>
-        <w:t>translate</w:t>
-      </w:r>
-      <w:proofErr w:type="gramEnd"/>
-      <w:r>
-        <w:t>_hits</w:t>
-      </w:r>
-      <w:proofErr w:type="spellEnd"/>
-      <w:r>
-        <w:t xml:space="preserve"> = 144, </w:t>
-      </w:r>
-      <w:proofErr w:type="spellStart"/>
-      <w:r>
-        <w:t>untranslate_hits</w:t>
-      </w:r>
-      <w:proofErr w:type="spellEnd"/>
-      <w:r>
-        <w:t xml:space="preserve"> = 142</w:t>
-      </w:r>
-    </w:p>
-    <w:p>
-      <w:pPr>
-        <w:rPr>
-          <w:lang w:val="en-US"/>
-        </w:rPr>
-      </w:pPr>
-    </w:p>
-    <w:p>
-      <w:pPr>
-        <w:pStyle w:val="Titre1"/>
+          <w:lang w:val="en-US" w:eastAsia="fr-FR"/>
+        </w:rPr>
+      </w:pPr>
+      <w:proofErr w:type="spellStart"/>
+      <w:r>
         <w:rPr>
           <w:rFonts w:eastAsia="Times New Roman"/>
           <w:lang w:val="en-US" w:eastAsia="fr-FR"/>
         </w:rPr>
-      </w:pPr>
+        <w:t>Vérifier</w:t>
+      </w:r>
+      <w:proofErr w:type="spellEnd"/>
       <w:r>
         <w:rPr>
           <w:rFonts w:eastAsia="Times New Roman"/>
           <w:lang w:val="en-US" w:eastAsia="fr-FR"/>
         </w:rPr>
+        <w:t xml:space="preserve"> le NAT</w:t>
+      </w:r>
+    </w:p>
+    <w:p>
+      <w:pPr>
+        <w:pStyle w:val="Commandes"/>
+        <w:rPr>
+          <w:lang w:val="en-US"/>
+        </w:rPr>
+      </w:pPr>
+      <w:proofErr w:type="spellStart"/>
+      <w:r>
+        <w:rPr>
+          <w:lang w:val="en-US"/>
+        </w:rPr>
+        <w:t>ciscoasa#show</w:t>
+      </w:r>
+      <w:proofErr w:type="spellEnd"/>
+      <w:r>
+        <w:rPr>
+          <w:lang w:val="en-US"/>
+        </w:rPr>
+        <w:t xml:space="preserve"> </w:t>
+      </w:r>
+      <w:proofErr w:type="spellStart"/>
+      <w:r>
+        <w:rPr>
+          <w:lang w:val="en-US"/>
+        </w:rPr>
+        <w:t>xlate</w:t>
+      </w:r>
+      <w:proofErr w:type="spellEnd"/>
+      <w:r>
+        <w:rPr>
+          <w:lang w:val="en-US"/>
+        </w:rPr>
+        <w:t xml:space="preserve"> </w:t>
+      </w:r>
+    </w:p>
+    <w:p>
+      <w:pPr>
+        <w:pStyle w:val="Commandes"/>
+        <w:rPr>
+          <w:lang w:val="en-US"/>
+        </w:rPr>
+      </w:pPr>
+      <w:r>
+        <w:rPr>
+          <w:lang w:val="en-US"/>
+        </w:rPr>
+        <w:t>1 in use, 1 most used</w:t>
+      </w:r>
+    </w:p>
+    <w:p>
+      <w:pPr>
+        <w:pStyle w:val="Commandes"/>
+        <w:rPr>
+          <w:lang w:val="en-US"/>
+        </w:rPr>
+      </w:pPr>
+      <w:r>
+        <w:rPr>
+          <w:lang w:val="en-US"/>
+        </w:rPr>
+        <w:t xml:space="preserve">Flags: D - DNS, e - extended, I - identity, </w:t>
+      </w:r>
+      <w:proofErr w:type="spellStart"/>
+      <w:r>
+        <w:rPr>
+          <w:lang w:val="en-US"/>
+        </w:rPr>
+        <w:t>i</w:t>
+      </w:r>
+      <w:proofErr w:type="spellEnd"/>
+      <w:r>
+        <w:rPr>
+          <w:lang w:val="en-US"/>
+        </w:rPr>
+        <w:t xml:space="preserve"> - dynamic, r - </w:t>
+      </w:r>
+      <w:proofErr w:type="spellStart"/>
+      <w:r>
+        <w:rPr>
+          <w:lang w:val="en-US"/>
+        </w:rPr>
+        <w:t>portmap</w:t>
+      </w:r>
+      <w:proofErr w:type="spellEnd"/>
+      <w:r>
+        <w:rPr>
+          <w:lang w:val="en-US"/>
+        </w:rPr>
+        <w:t>, s - static, T - twice, N - net-to-net</w:t>
+      </w:r>
+    </w:p>
+    <w:p>
+      <w:pPr>
+        <w:pStyle w:val="Commandes"/>
+        <w:rPr>
+          <w:lang w:val="en-US"/>
+        </w:rPr>
+      </w:pPr>
+      <w:r>
+        <w:rPr>
+          <w:lang w:val="en-US"/>
+        </w:rPr>
+        <w:t xml:space="preserve">ICMP PAT from inside:172.16.1.5/13 to outside:203.1.1.2/23555 flags </w:t>
+      </w:r>
+      <w:proofErr w:type="spellStart"/>
+      <w:r>
+        <w:rPr>
+          <w:lang w:val="en-US"/>
+        </w:rPr>
+        <w:t>i</w:t>
+      </w:r>
+      <w:proofErr w:type="spellEnd"/>
+      <w:r>
+        <w:rPr>
+          <w:lang w:val="en-US"/>
+        </w:rPr>
+        <w:t xml:space="preserve"> idle 00:00:08, timeout 0:00:30</w:t>
+      </w:r>
+    </w:p>
+    <w:p>
+      <w:pPr>
+        <w:pStyle w:val="Commandes"/>
+        <w:rPr>
+          <w:lang w:val="en-US"/>
+        </w:rPr>
+      </w:pPr>
+    </w:p>
+    <w:p>
+      <w:pPr>
+        <w:pStyle w:val="Commandes"/>
+        <w:rPr>
+          <w:lang w:val="en-US"/>
+        </w:rPr>
+      </w:pPr>
+      <w:proofErr w:type="spellStart"/>
+      <w:r>
+        <w:rPr>
+          <w:lang w:val="en-US"/>
+        </w:rPr>
+        <w:t>ciscoasa#show</w:t>
+      </w:r>
+      <w:proofErr w:type="spellEnd"/>
+      <w:r>
+        <w:rPr>
+          <w:lang w:val="en-US"/>
+        </w:rPr>
+        <w:t xml:space="preserve"> </w:t>
+      </w:r>
+      <w:proofErr w:type="spellStart"/>
+      <w:r>
+        <w:rPr>
+          <w:lang w:val="en-US"/>
+        </w:rPr>
+        <w:t>nat</w:t>
+      </w:r>
+      <w:proofErr w:type="spellEnd"/>
+    </w:p>
+    <w:p>
+      <w:pPr>
+        <w:pStyle w:val="Commandes"/>
+        <w:rPr>
+          <w:lang w:val="en-US"/>
+        </w:rPr>
+      </w:pPr>
+      <w:r>
+        <w:rPr>
+          <w:lang w:val="en-US"/>
+        </w:rPr>
+        <w:t>Auto NAT Policies (Section 2)</w:t>
+      </w:r>
+    </w:p>
+    <w:p>
+      <w:pPr>
+        <w:pStyle w:val="Commandes"/>
+        <w:rPr>
+          <w:lang w:val="en-US"/>
+        </w:rPr>
+      </w:pPr>
+      <w:r>
+        <w:rPr>
+          <w:lang w:val="en-US"/>
+        </w:rPr>
+        <w:t>1 (inside) to (outside) source dynamic LAN interface</w:t>
+      </w:r>
+    </w:p>
+    <w:p>
+      <w:pPr>
+        <w:pStyle w:val="Commandes"/>
+        <w:rPr>
+          <w:lang w:val="en-US"/>
+        </w:rPr>
+      </w:pPr>
+      <w:proofErr w:type="spellStart"/>
+      <w:r>
+        <w:rPr>
+          <w:lang w:val="en-US"/>
+        </w:rPr>
+        <w:t>translate_hits</w:t>
+      </w:r>
+      <w:proofErr w:type="spellEnd"/>
+      <w:r>
+        <w:rPr>
+          <w:lang w:val="en-US"/>
+        </w:rPr>
+        <w:t xml:space="preserve"> = 144, </w:t>
+      </w:r>
+      <w:proofErr w:type="spellStart"/>
+      <w:r>
+        <w:rPr>
+          <w:lang w:val="en-US"/>
+        </w:rPr>
+        <w:t>untranslate_hits</w:t>
+      </w:r>
+      <w:proofErr w:type="spellEnd"/>
+      <w:r>
+        <w:rPr>
+          <w:lang w:val="en-US"/>
+        </w:rPr>
+        <w:t xml:space="preserve"> = 142</w:t>
+      </w:r>
+    </w:p>
+    <w:p>
+      <w:pPr>
+        <w:rPr>
+          <w:lang w:val="en-US"/>
+        </w:rPr>
+      </w:pPr>
+    </w:p>
+    <w:p>
+      <w:pPr>
+        <w:pStyle w:val="Titre1"/>
+        <w:rPr>
+          <w:rFonts w:eastAsia="Times New Roman"/>
+          <w:lang w:val="en-US" w:eastAsia="fr-FR"/>
+        </w:rPr>
+      </w:pPr>
+      <w:r>
+        <w:rPr>
+          <w:rFonts w:eastAsia="Times New Roman"/>
+          <w:lang w:val="en-US" w:eastAsia="fr-FR"/>
+        </w:rPr>
         <w:t>DMZ</w:t>
       </w:r>
     </w:p>
@@ -6626,39 +6621,440 @@
     <w:p>
       <w:pPr>
         <w:pStyle w:val="Commandes"/>
-      </w:pPr>
-      <w:proofErr w:type="spellStart"/>
-      <w:proofErr w:type="gramStart"/>
-      <w:r>
+        <w:rPr>
+          <w:lang w:val="en-US"/>
+        </w:rPr>
+      </w:pPr>
+      <w:proofErr w:type="spellStart"/>
+      <w:r>
+        <w:rPr>
+          <w:lang w:val="en-US"/>
+        </w:rPr>
         <w:t>ciscoasa</w:t>
       </w:r>
       <w:proofErr w:type="spellEnd"/>
-      <w:proofErr w:type="gramEnd"/>
-      <w:r>
+      <w:r>
+        <w:rPr>
+          <w:lang w:val="en-US"/>
+        </w:rPr>
         <w:t>(config-network-</w:t>
       </w:r>
-      <w:proofErr w:type="spellStart"/>
-      <w:r>
-        <w:t>object</w:t>
-      </w:r>
-      <w:proofErr w:type="spellEnd"/>
-      <w:r>
-        <w:t>)#ex</w:t>
-      </w:r>
-    </w:p>
-    <w:p>
-      <w:pPr>
-        <w:rPr>
-          <w:lang w:val="en-US"/>
-        </w:rPr>
-      </w:pPr>
-    </w:p>
-    <w:p>
-      <w:pPr>
-        <w:rPr>
-          <w:lang w:val="en-US"/>
-        </w:rPr>
-      </w:pPr>
+      <w:proofErr w:type="gramStart"/>
+      <w:r>
+        <w:rPr>
+          <w:lang w:val="en-US"/>
+        </w:rPr>
+        <w:t>object)#</w:t>
+      </w:r>
+      <w:proofErr w:type="gramEnd"/>
+      <w:r>
+        <w:rPr>
+          <w:lang w:val="en-US"/>
+        </w:rPr>
+        <w:t>ex</w:t>
+      </w:r>
+    </w:p>
+    <w:p>
+      <w:pPr>
+        <w:rPr>
+          <w:lang w:val="en-US"/>
+        </w:rPr>
+      </w:pPr>
+    </w:p>
+    <w:p>
+      <w:pPr>
+        <w:pStyle w:val="Titre1"/>
+        <w:rPr>
+          <w:lang w:val="en-US"/>
+        </w:rPr>
+      </w:pPr>
+      <w:proofErr w:type="spellStart"/>
+      <w:r>
+        <w:rPr>
+          <w:lang w:val="en-US"/>
+        </w:rPr>
+        <w:t>Création</w:t>
+      </w:r>
+      <w:proofErr w:type="spellEnd"/>
+      <w:r>
+        <w:rPr>
+          <w:lang w:val="en-US"/>
+        </w:rPr>
+        <w:t xml:space="preserve"> d’un </w:t>
+      </w:r>
+      <w:proofErr w:type="spellStart"/>
+      <w:r>
+        <w:rPr>
+          <w:lang w:val="en-US"/>
+        </w:rPr>
+        <w:t>hsrp</w:t>
+      </w:r>
+      <w:proofErr w:type="spellEnd"/>
+    </w:p>
+    <w:p>
+      <w:pPr>
+        <w:rPr>
+          <w:lang w:val="en-US"/>
+        </w:rPr>
+      </w:pPr>
+      <w:r>
+        <w:rPr>
+          <w:lang w:val="en-US"/>
+        </w:rPr>
+        <w:t xml:space="preserve">Sur le </w:t>
+      </w:r>
+      <w:proofErr w:type="spellStart"/>
+      <w:r>
+        <w:rPr>
+          <w:lang w:val="en-US"/>
+        </w:rPr>
+        <w:t>routeur</w:t>
+      </w:r>
+      <w:proofErr w:type="spellEnd"/>
+      <w:r>
+        <w:rPr>
+          <w:lang w:val="en-US"/>
+        </w:rPr>
+        <w:t xml:space="preserve"> principal:</w:t>
+      </w:r>
+    </w:p>
+    <w:p>
+      <w:pPr>
+        <w:pStyle w:val="Commandes"/>
+      </w:pPr>
+      <w:proofErr w:type="gramStart"/>
+      <w:r>
+        <w:lastRenderedPageBreak/>
+        <w:t>router</w:t>
+      </w:r>
+      <w:proofErr w:type="gramEnd"/>
+      <w:r>
+        <w:t>&gt; enable</w:t>
+      </w:r>
+    </w:p>
+    <w:p>
+      <w:pPr>
+        <w:pStyle w:val="Commandes"/>
+      </w:pPr>
+      <w:proofErr w:type="gramStart"/>
+      <w:r>
+        <w:t>router</w:t>
+      </w:r>
+      <w:proofErr w:type="gramEnd"/>
+      <w:r>
+        <w:t># configure terminal</w:t>
+      </w:r>
+    </w:p>
+    <w:p>
+      <w:pPr>
+        <w:pStyle w:val="Commandes"/>
+      </w:pPr>
+      <w:proofErr w:type="gramStart"/>
+      <w:r>
+        <w:t>router</w:t>
+      </w:r>
+      <w:proofErr w:type="gramEnd"/>
+      <w:r>
+        <w:t xml:space="preserve">(config)# </w:t>
+      </w:r>
+      <w:proofErr w:type="spellStart"/>
+      <w:r>
+        <w:t>int</w:t>
+      </w:r>
+      <w:proofErr w:type="spellEnd"/>
+      <w:r>
+        <w:t xml:space="preserve"> fa0/0</w:t>
+      </w:r>
+    </w:p>
+    <w:p>
+      <w:pPr>
+        <w:pStyle w:val="Commandes"/>
+        <w:rPr>
+          <w:lang w:val="en-US"/>
+        </w:rPr>
+      </w:pPr>
+      <w:r>
+        <w:rPr>
+          <w:lang w:val="en-US"/>
+        </w:rPr>
+        <w:t>router(config-</w:t>
+      </w:r>
+      <w:proofErr w:type="gramStart"/>
+      <w:r>
+        <w:rPr>
+          <w:lang w:val="en-US"/>
+        </w:rPr>
+        <w:t>if)#</w:t>
+      </w:r>
+      <w:proofErr w:type="gramEnd"/>
+      <w:r>
+        <w:rPr>
+          <w:lang w:val="en-US"/>
+        </w:rPr>
+        <w:t xml:space="preserve"> standby 2 </w:t>
+      </w:r>
+      <w:proofErr w:type="spellStart"/>
+      <w:r>
+        <w:rPr>
+          <w:lang w:val="en-US"/>
+        </w:rPr>
+        <w:t>ip</w:t>
+      </w:r>
+      <w:proofErr w:type="spellEnd"/>
+      <w:r>
+        <w:rPr>
+          <w:lang w:val="en-US"/>
+        </w:rPr>
+        <w:t xml:space="preserve"> 192.168.10.1 </w:t>
+      </w:r>
+    </w:p>
+    <w:p>
+      <w:pPr>
+        <w:pStyle w:val="Commandes"/>
+        <w:rPr>
+          <w:lang w:val="en-US"/>
+        </w:rPr>
+      </w:pPr>
+      <w:r>
+        <w:rPr>
+          <w:lang w:val="en-US"/>
+        </w:rPr>
+        <w:t>router(config-</w:t>
+      </w:r>
+      <w:proofErr w:type="gramStart"/>
+      <w:r>
+        <w:rPr>
+          <w:lang w:val="en-US"/>
+        </w:rPr>
+        <w:t>if)#</w:t>
+      </w:r>
+      <w:proofErr w:type="gramEnd"/>
+      <w:r>
+        <w:rPr>
+          <w:lang w:val="en-US"/>
+        </w:rPr>
+        <w:t xml:space="preserve"> standby 2 </w:t>
+      </w:r>
+      <w:r>
+        <w:rPr>
+          <w:lang w:val="en-US"/>
+        </w:rPr>
+        <w:t>priority 150</w:t>
+      </w:r>
+    </w:p>
+    <w:p>
+      <w:pPr>
+        <w:pStyle w:val="Commandes"/>
+        <w:rPr>
+          <w:lang w:val="en-US"/>
+        </w:rPr>
+      </w:pPr>
+      <w:r>
+        <w:rPr>
+          <w:lang w:val="en-US"/>
+        </w:rPr>
+        <w:t>router(config-</w:t>
+      </w:r>
+      <w:proofErr w:type="gramStart"/>
+      <w:r>
+        <w:rPr>
+          <w:lang w:val="en-US"/>
+        </w:rPr>
+        <w:t>if)#</w:t>
+      </w:r>
+      <w:proofErr w:type="gramEnd"/>
+      <w:r>
+        <w:rPr>
+          <w:lang w:val="en-US"/>
+        </w:rPr>
+        <w:t xml:space="preserve"> standby 2 </w:t>
+      </w:r>
+      <w:r>
+        <w:rPr>
+          <w:lang w:val="en-US"/>
+        </w:rPr>
+        <w:t>preempt</w:t>
+      </w:r>
+    </w:p>
+    <w:p>
+      <w:pPr>
+        <w:rPr>
+          <w:lang w:val="en-US"/>
+        </w:rPr>
+      </w:pPr>
+    </w:p>
+    <w:p>
+      <w:r>
+        <w:t>Sur le ro</w:t>
+      </w:r>
+      <w:r>
+        <w:t>uteur de backup :</w:t>
+      </w:r>
+    </w:p>
+    <w:p>
+      <w:pPr>
+        <w:pStyle w:val="Commandes"/>
+      </w:pPr>
+      <w:proofErr w:type="gramStart"/>
+      <w:r>
+        <w:t>router</w:t>
+      </w:r>
+      <w:proofErr w:type="gramEnd"/>
+      <w:r>
+        <w:t>&gt; enable</w:t>
+      </w:r>
+    </w:p>
+    <w:p>
+      <w:pPr>
+        <w:pStyle w:val="Commandes"/>
+        <w:rPr>
+          <w:lang w:val="en-US"/>
+        </w:rPr>
+      </w:pPr>
+      <w:r>
+        <w:rPr>
+          <w:lang w:val="en-US"/>
+        </w:rPr>
+        <w:t>router# configure terminal</w:t>
+      </w:r>
+    </w:p>
+    <w:p>
+      <w:pPr>
+        <w:pStyle w:val="Commandes"/>
+        <w:rPr>
+          <w:lang w:val="en-US"/>
+        </w:rPr>
+      </w:pPr>
+      <w:r>
+        <w:rPr>
+          <w:lang w:val="en-US"/>
+        </w:rPr>
+        <w:t>router(config)# int fa0/0</w:t>
+      </w:r>
+    </w:p>
+    <w:p>
+      <w:pPr>
+        <w:pStyle w:val="Commandes"/>
+        <w:rPr>
+          <w:lang w:val="en-US"/>
+        </w:rPr>
+      </w:pPr>
+      <w:r>
+        <w:rPr>
+          <w:lang w:val="en-US"/>
+        </w:rPr>
+        <w:t>router(config-</w:t>
+      </w:r>
+      <w:proofErr w:type="gramStart"/>
+      <w:r>
+        <w:rPr>
+          <w:lang w:val="en-US"/>
+        </w:rPr>
+        <w:t>if)#</w:t>
+      </w:r>
+      <w:proofErr w:type="gramEnd"/>
+      <w:r>
+        <w:rPr>
+          <w:lang w:val="en-US"/>
+        </w:rPr>
+        <w:t xml:space="preserve"> standby 2 </w:t>
+      </w:r>
+      <w:proofErr w:type="spellStart"/>
+      <w:r>
+        <w:rPr>
+          <w:lang w:val="en-US"/>
+        </w:rPr>
+        <w:t>ip</w:t>
+      </w:r>
+      <w:proofErr w:type="spellEnd"/>
+      <w:r>
+        <w:rPr>
+          <w:lang w:val="en-US"/>
+        </w:rPr>
+        <w:t xml:space="preserve"> 192.168.10.1 </w:t>
+      </w:r>
+    </w:p>
+    <w:p>
+      <w:pPr>
+        <w:pStyle w:val="Commandes"/>
+        <w:rPr>
+          <w:lang w:val="en-US"/>
+        </w:rPr>
+      </w:pPr>
+      <w:r>
+        <w:rPr>
+          <w:lang w:val="en-US"/>
+        </w:rPr>
+        <w:t>router(config-</w:t>
+      </w:r>
+      <w:proofErr w:type="gramStart"/>
+      <w:r>
+        <w:rPr>
+          <w:lang w:val="en-US"/>
+        </w:rPr>
+        <w:t>if)#</w:t>
+      </w:r>
+      <w:proofErr w:type="gramEnd"/>
+      <w:r>
+        <w:rPr>
+          <w:lang w:val="en-US"/>
+        </w:rPr>
+        <w:t xml:space="preserve"> standby 2 </w:t>
+      </w:r>
+      <w:r>
+        <w:rPr>
+          <w:lang w:val="en-US"/>
+        </w:rPr>
+        <w:t xml:space="preserve">priority </w:t>
+      </w:r>
+      <w:r>
+        <w:rPr>
+          <w:lang w:val="en-US"/>
+        </w:rPr>
+        <w:t>90</w:t>
+      </w:r>
+    </w:p>
+    <w:p>
+      <w:pPr>
+        <w:pStyle w:val="Commandes"/>
+        <w:rPr>
+          <w:lang w:val="en-US"/>
+        </w:rPr>
+      </w:pPr>
+      <w:r>
+        <w:rPr>
+          <w:lang w:val="en-US"/>
+        </w:rPr>
+        <w:t>router(config-</w:t>
+      </w:r>
+      <w:proofErr w:type="gramStart"/>
+      <w:r>
+        <w:rPr>
+          <w:lang w:val="en-US"/>
+        </w:rPr>
+        <w:t>if)#</w:t>
+      </w:r>
+      <w:proofErr w:type="gramEnd"/>
+      <w:r>
+        <w:rPr>
+          <w:lang w:val="en-US"/>
+        </w:rPr>
+        <w:t xml:space="preserve"> </w:t>
+      </w:r>
+      <w:bookmarkStart w:id="0" w:name="_GoBack"/>
+      <w:bookmarkEnd w:id="0"/>
+      <w:r>
+        <w:rPr>
+          <w:lang w:val="en-US"/>
+        </w:rPr>
+        <w:t>standby 2 </w:t>
+      </w:r>
+      <w:r>
+        <w:rPr>
+          <w:lang w:val="en-US"/>
+        </w:rPr>
+        <w:t>preempt</w:t>
+      </w:r>
     </w:p>
     <w:sectPr>
       <w:pgSz w:w="11906" w:h="16838"/>
@@ -7575,7 +7971,7 @@
 </file>
 
 <file path=customXml/itemProps1.xml><?xml version="1.0" encoding="utf-8"?>
-<ds:datastoreItem xmlns:ds="http://schemas.openxmlformats.org/officeDocument/2006/customXml" ds:itemID="{C4BB1DF1-4FA0-470B-9478-6B512B14D35C}">
+<ds:datastoreItem xmlns:ds="http://schemas.openxmlformats.org/officeDocument/2006/customXml" ds:itemID="{F98324DE-4B19-44BE-9029-B8AEA66EE249}">
   <ds:schemaRefs>
     <ds:schemaRef ds:uri="http://schemas.openxmlformats.org/officeDocument/2006/bibliography"/>
   </ds:schemaRefs>

</xml_diff>